<commit_message>
Added Authorization and Authority Levels
</commit_message>
<xml_diff>
--- a/Documentation.docx
+++ b/Documentation.docx
@@ -163,20 +163,28 @@
           <w:sz w:val="32"/>
           <w:szCs w:val="32"/>
         </w:rPr>
-        <w:t>GET BASE_URL/</w:t>
-      </w:r>
-      <w:proofErr w:type="gramStart"/>
-      <w:r>
-        <w:rPr>
-          <w:rFonts w:ascii="Times New Roman" w:hAnsi="Times New Roman" w:cs="Times New Roman"/>
-          <w:b/>
-          <w:bCs/>
-          <w:sz w:val="32"/>
-          <w:szCs w:val="32"/>
-        </w:rPr>
-        <w:t>user</w:t>
-      </w:r>
-      <w:proofErr w:type="gramEnd"/>
+        <w:t>POST</w:t>
+      </w:r>
+      <w:r>
+        <w:rPr>
+          <w:rFonts w:ascii="Times New Roman" w:hAnsi="Times New Roman" w:cs="Times New Roman"/>
+          <w:b/>
+          <w:bCs/>
+          <w:sz w:val="32"/>
+          <w:szCs w:val="32"/>
+        </w:rPr>
+        <w:t xml:space="preserve"> BASE_URL/</w:t>
+      </w:r>
+      <w:r>
+        <w:rPr>
+          <w:rFonts w:ascii="Times New Roman" w:hAnsi="Times New Roman" w:cs="Times New Roman"/>
+          <w:b/>
+          <w:bCs/>
+          <w:sz w:val="32"/>
+          <w:szCs w:val="32"/>
+        </w:rPr>
+        <w:t>auth/register</w:t>
+      </w:r>
     </w:p>
     <w:p>
       <w:pPr>
@@ -206,6 +214,451 @@
           <w:sz w:val="32"/>
           <w:szCs w:val="32"/>
         </w:rPr>
+        <w:t xml:space="preserve"> </w:t>
+      </w:r>
+      <w:r>
+        <w:rPr>
+          <w:rFonts w:ascii="Times New Roman" w:hAnsi="Times New Roman" w:cs="Times New Roman"/>
+          <w:sz w:val="32"/>
+          <w:szCs w:val="32"/>
+        </w:rPr>
+        <w:t>Public endpoint for registering a user account.</w:t>
+      </w:r>
+    </w:p>
+    <w:p>
+      <w:pPr>
+        <w:numPr>
+          <w:ilvl w:val="1"/>
+          <w:numId w:val="2"/>
+        </w:numPr>
+        <w:rPr>
+          <w:rFonts w:ascii="Times New Roman" w:hAnsi="Times New Roman" w:cs="Times New Roman"/>
+          <w:sz w:val="32"/>
+          <w:szCs w:val="32"/>
+        </w:rPr>
+      </w:pPr>
+      <w:r>
+        <w:rPr>
+          <w:rFonts w:ascii="Times New Roman" w:hAnsi="Times New Roman" w:cs="Times New Roman"/>
+          <w:b/>
+          <w:bCs/>
+          <w:sz w:val="32"/>
+          <w:szCs w:val="32"/>
+        </w:rPr>
+        <w:t>HTTP Method:</w:t>
+      </w:r>
+      <w:r>
+        <w:rPr>
+          <w:rFonts w:ascii="Times New Roman" w:hAnsi="Times New Roman" w:cs="Times New Roman"/>
+          <w:sz w:val="32"/>
+          <w:szCs w:val="32"/>
+        </w:rPr>
+        <w:t xml:space="preserve"> </w:t>
+      </w:r>
+      <w:r>
+        <w:rPr>
+          <w:rFonts w:ascii="Times New Roman" w:hAnsi="Times New Roman" w:cs="Times New Roman"/>
+          <w:b/>
+          <w:bCs/>
+          <w:sz w:val="32"/>
+          <w:szCs w:val="32"/>
+        </w:rPr>
+        <w:t>POST</w:t>
+      </w:r>
+    </w:p>
+    <w:p>
+      <w:pPr>
+        <w:numPr>
+          <w:ilvl w:val="1"/>
+          <w:numId w:val="2"/>
+        </w:numPr>
+        <w:rPr>
+          <w:rFonts w:ascii="Times New Roman" w:hAnsi="Times New Roman" w:cs="Times New Roman"/>
+          <w:sz w:val="32"/>
+          <w:szCs w:val="32"/>
+        </w:rPr>
+      </w:pPr>
+      <w:r>
+        <w:rPr>
+          <w:rFonts w:ascii="Times New Roman" w:hAnsi="Times New Roman" w:cs="Times New Roman"/>
+          <w:b/>
+          <w:bCs/>
+          <w:sz w:val="32"/>
+          <w:szCs w:val="32"/>
+        </w:rPr>
+        <w:t>Endpoint:</w:t>
+      </w:r>
+      <w:r>
+        <w:rPr>
+          <w:rFonts w:ascii="Times New Roman" w:hAnsi="Times New Roman" w:cs="Times New Roman"/>
+          <w:sz w:val="32"/>
+          <w:szCs w:val="32"/>
+        </w:rPr>
+        <w:t xml:space="preserve"> BASE_URL/</w:t>
+      </w:r>
+      <w:r>
+        <w:rPr>
+          <w:rFonts w:ascii="Times New Roman" w:hAnsi="Times New Roman" w:cs="Times New Roman"/>
+          <w:b/>
+          <w:bCs/>
+          <w:sz w:val="32"/>
+          <w:szCs w:val="32"/>
+        </w:rPr>
+        <w:t>auth/</w:t>
+      </w:r>
+      <w:r>
+        <w:rPr>
+          <w:rFonts w:ascii="Times New Roman" w:hAnsi="Times New Roman" w:cs="Times New Roman"/>
+          <w:b/>
+          <w:bCs/>
+          <w:sz w:val="32"/>
+          <w:szCs w:val="32"/>
+        </w:rPr>
+        <w:t>register</w:t>
+      </w:r>
+    </w:p>
+    <w:p>
+      <w:pPr>
+        <w:numPr>
+          <w:ilvl w:val="1"/>
+          <w:numId w:val="2"/>
+        </w:numPr>
+        <w:rPr>
+          <w:rFonts w:ascii="Times New Roman" w:hAnsi="Times New Roman" w:cs="Times New Roman"/>
+          <w:sz w:val="32"/>
+          <w:szCs w:val="32"/>
+        </w:rPr>
+      </w:pPr>
+      <w:r>
+        <w:rPr>
+          <w:rFonts w:ascii="Times New Roman" w:hAnsi="Times New Roman" w:cs="Times New Roman"/>
+          <w:b/>
+          <w:bCs/>
+          <w:sz w:val="32"/>
+          <w:szCs w:val="32"/>
+        </w:rPr>
+        <w:t>Response:</w:t>
+      </w:r>
+      <w:r>
+        <w:rPr>
+          <w:rFonts w:ascii="Times New Roman" w:hAnsi="Times New Roman" w:cs="Times New Roman"/>
+          <w:sz w:val="32"/>
+          <w:szCs w:val="32"/>
+        </w:rPr>
+        <w:t xml:space="preserve"> Returns a </w:t>
+      </w:r>
+      <w:r>
+        <w:rPr>
+          <w:rFonts w:ascii="Times New Roman" w:hAnsi="Times New Roman" w:cs="Times New Roman"/>
+          <w:sz w:val="32"/>
+          <w:szCs w:val="32"/>
+        </w:rPr>
+        <w:t>bearer token if the registration process was successful</w:t>
+      </w:r>
+      <w:r>
+        <w:rPr>
+          <w:rFonts w:ascii="Times New Roman" w:hAnsi="Times New Roman" w:cs="Times New Roman"/>
+          <w:sz w:val="32"/>
+          <w:szCs w:val="32"/>
+        </w:rPr>
+        <w:t>.</w:t>
+      </w:r>
+    </w:p>
+    <w:p>
+      <w:pPr>
+        <w:numPr>
+          <w:ilvl w:val="1"/>
+          <w:numId w:val="2"/>
+        </w:numPr>
+        <w:rPr>
+          <w:rFonts w:ascii="Times New Roman" w:hAnsi="Times New Roman" w:cs="Times New Roman"/>
+          <w:sz w:val="32"/>
+          <w:szCs w:val="32"/>
+        </w:rPr>
+      </w:pPr>
+      <w:r>
+        <w:rPr>
+          <w:rFonts w:ascii="Times New Roman" w:hAnsi="Times New Roman" w:cs="Times New Roman"/>
+          <w:b/>
+          <w:bCs/>
+          <w:sz w:val="32"/>
+          <w:szCs w:val="32"/>
+        </w:rPr>
+        <w:t>Parameters:</w:t>
+      </w:r>
+      <w:r>
+        <w:rPr>
+          <w:rFonts w:ascii="Times New Roman" w:hAnsi="Times New Roman" w:cs="Times New Roman"/>
+          <w:sz w:val="32"/>
+          <w:szCs w:val="32"/>
+        </w:rPr>
+        <w:t xml:space="preserve"> email, username, password</w:t>
+      </w:r>
+    </w:p>
+    <w:p>
+      <w:pPr>
+        <w:numPr>
+          <w:ilvl w:val="0"/>
+          <w:numId w:val="2"/>
+        </w:numPr>
+        <w:rPr>
+          <w:rFonts w:ascii="Times New Roman" w:hAnsi="Times New Roman" w:cs="Times New Roman"/>
+          <w:sz w:val="32"/>
+          <w:szCs w:val="32"/>
+        </w:rPr>
+      </w:pPr>
+      <w:r>
+        <w:rPr>
+          <w:rFonts w:ascii="Times New Roman" w:hAnsi="Times New Roman" w:cs="Times New Roman"/>
+          <w:b/>
+          <w:bCs/>
+          <w:sz w:val="32"/>
+          <w:szCs w:val="32"/>
+        </w:rPr>
+        <w:t>POST</w:t>
+      </w:r>
+      <w:r>
+        <w:rPr>
+          <w:rFonts w:ascii="Times New Roman" w:hAnsi="Times New Roman" w:cs="Times New Roman"/>
+          <w:b/>
+          <w:bCs/>
+          <w:sz w:val="32"/>
+          <w:szCs w:val="32"/>
+        </w:rPr>
+        <w:t xml:space="preserve"> BASE_URL/</w:t>
+      </w:r>
+      <w:r>
+        <w:rPr>
+          <w:rFonts w:ascii="Times New Roman" w:hAnsi="Times New Roman" w:cs="Times New Roman"/>
+          <w:b/>
+          <w:bCs/>
+          <w:sz w:val="32"/>
+          <w:szCs w:val="32"/>
+        </w:rPr>
+        <w:t>auth/authenticate</w:t>
+      </w:r>
+    </w:p>
+    <w:p>
+      <w:pPr>
+        <w:numPr>
+          <w:ilvl w:val="1"/>
+          <w:numId w:val="2"/>
+        </w:numPr>
+        <w:rPr>
+          <w:rFonts w:ascii="Times New Roman" w:hAnsi="Times New Roman" w:cs="Times New Roman"/>
+          <w:sz w:val="32"/>
+          <w:szCs w:val="32"/>
+        </w:rPr>
+      </w:pPr>
+      <w:r>
+        <w:rPr>
+          <w:rFonts w:ascii="Times New Roman" w:hAnsi="Times New Roman" w:cs="Times New Roman"/>
+          <w:b/>
+          <w:bCs/>
+          <w:sz w:val="32"/>
+          <w:szCs w:val="32"/>
+        </w:rPr>
+        <w:t>Description:</w:t>
+      </w:r>
+      <w:r>
+        <w:rPr>
+          <w:rFonts w:ascii="Times New Roman" w:hAnsi="Times New Roman" w:cs="Times New Roman"/>
+          <w:sz w:val="32"/>
+          <w:szCs w:val="32"/>
+        </w:rPr>
+        <w:t xml:space="preserve"> </w:t>
+      </w:r>
+      <w:r>
+        <w:rPr>
+          <w:rFonts w:ascii="Times New Roman" w:hAnsi="Times New Roman" w:cs="Times New Roman"/>
+          <w:sz w:val="32"/>
+          <w:szCs w:val="32"/>
+        </w:rPr>
+        <w:t>Allows users to log into the application, granting permissions depending on their authority level</w:t>
+      </w:r>
+      <w:r>
+        <w:rPr>
+          <w:rFonts w:ascii="Times New Roman" w:hAnsi="Times New Roman" w:cs="Times New Roman"/>
+          <w:sz w:val="32"/>
+          <w:szCs w:val="32"/>
+        </w:rPr>
+        <w:t>.</w:t>
+      </w:r>
+    </w:p>
+    <w:p>
+      <w:pPr>
+        <w:numPr>
+          <w:ilvl w:val="1"/>
+          <w:numId w:val="2"/>
+        </w:numPr>
+        <w:rPr>
+          <w:rFonts w:ascii="Times New Roman" w:hAnsi="Times New Roman" w:cs="Times New Roman"/>
+          <w:sz w:val="32"/>
+          <w:szCs w:val="32"/>
+        </w:rPr>
+      </w:pPr>
+      <w:r>
+        <w:rPr>
+          <w:rFonts w:ascii="Times New Roman" w:hAnsi="Times New Roman" w:cs="Times New Roman"/>
+          <w:b/>
+          <w:bCs/>
+          <w:sz w:val="32"/>
+          <w:szCs w:val="32"/>
+        </w:rPr>
+        <w:t>HTTP Method:</w:t>
+      </w:r>
+      <w:r>
+        <w:rPr>
+          <w:rFonts w:ascii="Times New Roman" w:hAnsi="Times New Roman" w:cs="Times New Roman"/>
+          <w:sz w:val="32"/>
+          <w:szCs w:val="32"/>
+        </w:rPr>
+        <w:t xml:space="preserve"> </w:t>
+      </w:r>
+      <w:r>
+        <w:rPr>
+          <w:rFonts w:ascii="Times New Roman" w:hAnsi="Times New Roman" w:cs="Times New Roman"/>
+          <w:b/>
+          <w:bCs/>
+          <w:sz w:val="32"/>
+          <w:szCs w:val="32"/>
+        </w:rPr>
+        <w:t>POST</w:t>
+      </w:r>
+    </w:p>
+    <w:p>
+      <w:pPr>
+        <w:numPr>
+          <w:ilvl w:val="1"/>
+          <w:numId w:val="2"/>
+        </w:numPr>
+        <w:rPr>
+          <w:rFonts w:ascii="Times New Roman" w:hAnsi="Times New Roman" w:cs="Times New Roman"/>
+          <w:sz w:val="32"/>
+          <w:szCs w:val="32"/>
+        </w:rPr>
+      </w:pPr>
+      <w:r>
+        <w:rPr>
+          <w:rFonts w:ascii="Times New Roman" w:hAnsi="Times New Roman" w:cs="Times New Roman"/>
+          <w:b/>
+          <w:bCs/>
+          <w:sz w:val="32"/>
+          <w:szCs w:val="32"/>
+        </w:rPr>
+        <w:t>Endpoint:</w:t>
+      </w:r>
+      <w:r>
+        <w:rPr>
+          <w:rFonts w:ascii="Times New Roman" w:hAnsi="Times New Roman" w:cs="Times New Roman"/>
+          <w:sz w:val="32"/>
+          <w:szCs w:val="32"/>
+        </w:rPr>
+        <w:t xml:space="preserve"> BASE_URL/</w:t>
+      </w:r>
+      <w:r>
+        <w:rPr>
+          <w:rFonts w:ascii="Times New Roman" w:hAnsi="Times New Roman" w:cs="Times New Roman"/>
+          <w:sz w:val="32"/>
+          <w:szCs w:val="32"/>
+        </w:rPr>
+        <w:t>auth/authenticate</w:t>
+      </w:r>
+    </w:p>
+    <w:p>
+      <w:pPr>
+        <w:numPr>
+          <w:ilvl w:val="1"/>
+          <w:numId w:val="2"/>
+        </w:numPr>
+        <w:rPr>
+          <w:rFonts w:ascii="Times New Roman" w:hAnsi="Times New Roman" w:cs="Times New Roman"/>
+          <w:sz w:val="32"/>
+          <w:szCs w:val="32"/>
+        </w:rPr>
+      </w:pPr>
+      <w:r>
+        <w:rPr>
+          <w:rFonts w:ascii="Times New Roman" w:hAnsi="Times New Roman" w:cs="Times New Roman"/>
+          <w:b/>
+          <w:bCs/>
+          <w:sz w:val="32"/>
+          <w:szCs w:val="32"/>
+        </w:rPr>
+        <w:lastRenderedPageBreak/>
+        <w:t>Parameters:</w:t>
+      </w:r>
+      <w:r>
+        <w:rPr>
+          <w:rFonts w:ascii="Times New Roman" w:hAnsi="Times New Roman" w:cs="Times New Roman"/>
+          <w:b/>
+          <w:bCs/>
+          <w:sz w:val="32"/>
+          <w:szCs w:val="32"/>
+        </w:rPr>
+        <w:t xml:space="preserve"> username, password</w:t>
+      </w:r>
+    </w:p>
+    <w:p>
+      <w:pPr>
+        <w:rPr>
+          <w:rFonts w:ascii="Times New Roman" w:hAnsi="Times New Roman" w:cs="Times New Roman"/>
+          <w:sz w:val="32"/>
+          <w:szCs w:val="32"/>
+        </w:rPr>
+      </w:pPr>
+    </w:p>
+    <w:p>
+      <w:pPr>
+        <w:numPr>
+          <w:ilvl w:val="0"/>
+          <w:numId w:val="2"/>
+        </w:numPr>
+        <w:rPr>
+          <w:rFonts w:ascii="Times New Roman" w:hAnsi="Times New Roman" w:cs="Times New Roman"/>
+          <w:sz w:val="32"/>
+          <w:szCs w:val="32"/>
+        </w:rPr>
+      </w:pPr>
+      <w:r>
+        <w:rPr>
+          <w:rFonts w:ascii="Times New Roman" w:hAnsi="Times New Roman" w:cs="Times New Roman"/>
+          <w:b/>
+          <w:bCs/>
+          <w:sz w:val="32"/>
+          <w:szCs w:val="32"/>
+        </w:rPr>
+        <w:t>GET BASE_URL/user</w:t>
+      </w:r>
+    </w:p>
+    <w:p>
+      <w:pPr>
+        <w:numPr>
+          <w:ilvl w:val="1"/>
+          <w:numId w:val="2"/>
+        </w:numPr>
+        <w:rPr>
+          <w:rFonts w:ascii="Times New Roman" w:hAnsi="Times New Roman" w:cs="Times New Roman"/>
+          <w:sz w:val="32"/>
+          <w:szCs w:val="32"/>
+        </w:rPr>
+      </w:pPr>
+      <w:r>
+        <w:rPr>
+          <w:rFonts w:ascii="Times New Roman" w:hAnsi="Times New Roman" w:cs="Times New Roman"/>
+          <w:b/>
+          <w:bCs/>
+          <w:sz w:val="32"/>
+          <w:szCs w:val="32"/>
+        </w:rPr>
+        <w:t>Description:</w:t>
+      </w:r>
+      <w:r>
+        <w:rPr>
+          <w:rFonts w:ascii="Times New Roman" w:hAnsi="Times New Roman" w:cs="Times New Roman"/>
+          <w:sz w:val="32"/>
+          <w:szCs w:val="32"/>
+        </w:rPr>
         <w:t xml:space="preserve"> Retrieves information about all users registered in the Trade Lens system.</w:t>
       </w:r>
     </w:p>
@@ -322,20 +775,8 @@
           <w:sz w:val="32"/>
           <w:szCs w:val="32"/>
         </w:rPr>
-        <w:t>GET BASE_URL/user/</w:t>
-      </w:r>
-      <w:proofErr w:type="gramStart"/>
-      <w:r>
-        <w:rPr>
-          <w:rFonts w:ascii="Times New Roman" w:hAnsi="Times New Roman" w:cs="Times New Roman"/>
-          <w:b/>
-          <w:bCs/>
-          <w:sz w:val="32"/>
-          <w:szCs w:val="32"/>
-        </w:rPr>
-        <w:t>id</w:t>
-      </w:r>
-      <w:proofErr w:type="gramEnd"/>
+        <w:t>GET BASE_URL/user/id</w:t>
+      </w:r>
     </w:p>
     <w:p>
       <w:pPr>
@@ -471,7 +912,6 @@
           <w:sz w:val="32"/>
           <w:szCs w:val="32"/>
         </w:rPr>
-        <w:lastRenderedPageBreak/>
         <w:t>id: The unique identifier of the user.</w:t>
       </w:r>
     </w:p>
@@ -526,20 +966,8 @@
           <w:sz w:val="32"/>
           <w:szCs w:val="32"/>
         </w:rPr>
-        <w:t>POST BASE_URL/</w:t>
-      </w:r>
-      <w:proofErr w:type="gramStart"/>
-      <w:r>
-        <w:rPr>
-          <w:rFonts w:ascii="Times New Roman" w:hAnsi="Times New Roman" w:cs="Times New Roman"/>
-          <w:b/>
-          <w:bCs/>
-          <w:sz w:val="32"/>
-          <w:szCs w:val="32"/>
-        </w:rPr>
-        <w:t>user</w:t>
-      </w:r>
-      <w:proofErr w:type="gramEnd"/>
+        <w:t>POST BASE_URL/user</w:t>
+      </w:r>
     </w:p>
     <w:p>
       <w:pPr>
@@ -663,970 +1091,6 @@
           <w:szCs w:val="32"/>
         </w:rPr>
         <w:t xml:space="preserve"> JSON object containing user details such as username, email, password, etc.</w:t>
-      </w:r>
-    </w:p>
-    <w:p>
-      <w:pPr>
-        <w:numPr>
-          <w:ilvl w:val="1"/>
-          <w:numId w:val="2"/>
-        </w:numPr>
-        <w:rPr>
-          <w:rFonts w:ascii="Times New Roman" w:hAnsi="Times New Roman" w:cs="Times New Roman"/>
-          <w:sz w:val="32"/>
-          <w:szCs w:val="32"/>
-        </w:rPr>
-      </w:pPr>
-      <w:r>
-        <w:rPr>
-          <w:rFonts w:ascii="Times New Roman" w:hAnsi="Times New Roman" w:cs="Times New Roman"/>
-          <w:b/>
-          <w:bCs/>
-          <w:sz w:val="32"/>
-          <w:szCs w:val="32"/>
-        </w:rPr>
-        <w:t>Response:</w:t>
-      </w:r>
-      <w:r>
-        <w:rPr>
-          <w:rFonts w:ascii="Times New Roman" w:hAnsi="Times New Roman" w:cs="Times New Roman"/>
-          <w:sz w:val="32"/>
-          <w:szCs w:val="32"/>
-        </w:rPr>
-        <w:t xml:space="preserve"> Returns the newly created user object with generated user ID.</w:t>
-      </w:r>
-    </w:p>
-    <w:p>
-      <w:pPr>
-        <w:numPr>
-          <w:ilvl w:val="0"/>
-          <w:numId w:val="2"/>
-        </w:numPr>
-        <w:rPr>
-          <w:rFonts w:ascii="Times New Roman" w:hAnsi="Times New Roman" w:cs="Times New Roman"/>
-          <w:sz w:val="32"/>
-          <w:szCs w:val="32"/>
-        </w:rPr>
-      </w:pPr>
-      <w:r>
-        <w:rPr>
-          <w:rFonts w:ascii="Times New Roman" w:hAnsi="Times New Roman" w:cs="Times New Roman"/>
-          <w:b/>
-          <w:bCs/>
-          <w:sz w:val="32"/>
-          <w:szCs w:val="32"/>
-        </w:rPr>
-        <w:t>PUT BASE_URL/</w:t>
-      </w:r>
-      <w:proofErr w:type="gramStart"/>
-      <w:r>
-        <w:rPr>
-          <w:rFonts w:ascii="Times New Roman" w:hAnsi="Times New Roman" w:cs="Times New Roman"/>
-          <w:b/>
-          <w:bCs/>
-          <w:sz w:val="32"/>
-          <w:szCs w:val="32"/>
-        </w:rPr>
-        <w:t>user</w:t>
-      </w:r>
-      <w:proofErr w:type="gramEnd"/>
-    </w:p>
-    <w:p>
-      <w:pPr>
-        <w:numPr>
-          <w:ilvl w:val="1"/>
-          <w:numId w:val="2"/>
-        </w:numPr>
-        <w:rPr>
-          <w:rFonts w:ascii="Times New Roman" w:hAnsi="Times New Roman" w:cs="Times New Roman"/>
-          <w:sz w:val="32"/>
-          <w:szCs w:val="32"/>
-        </w:rPr>
-      </w:pPr>
-      <w:r>
-        <w:rPr>
-          <w:rFonts w:ascii="Times New Roman" w:hAnsi="Times New Roman" w:cs="Times New Roman"/>
-          <w:b/>
-          <w:bCs/>
-          <w:sz w:val="32"/>
-          <w:szCs w:val="32"/>
-        </w:rPr>
-        <w:t>Description:</w:t>
-      </w:r>
-      <w:r>
-        <w:rPr>
-          <w:rFonts w:ascii="Times New Roman" w:hAnsi="Times New Roman" w:cs="Times New Roman"/>
-          <w:sz w:val="32"/>
-          <w:szCs w:val="32"/>
-        </w:rPr>
-        <w:t xml:space="preserve"> Updates </w:t>
-      </w:r>
-      <w:proofErr w:type="gramStart"/>
-      <w:r>
-        <w:rPr>
-          <w:rFonts w:ascii="Times New Roman" w:hAnsi="Times New Roman" w:cs="Times New Roman"/>
-          <w:sz w:val="32"/>
-          <w:szCs w:val="32"/>
-        </w:rPr>
-        <w:t>an existing</w:t>
-      </w:r>
-      <w:proofErr w:type="gramEnd"/>
-      <w:r>
-        <w:rPr>
-          <w:rFonts w:ascii="Times New Roman" w:hAnsi="Times New Roman" w:cs="Times New Roman"/>
-          <w:sz w:val="32"/>
-          <w:szCs w:val="32"/>
-        </w:rPr>
-        <w:t xml:space="preserve"> user's information in the Trade Lens system.</w:t>
-      </w:r>
-    </w:p>
-    <w:p>
-      <w:pPr>
-        <w:numPr>
-          <w:ilvl w:val="1"/>
-          <w:numId w:val="2"/>
-        </w:numPr>
-        <w:rPr>
-          <w:rFonts w:ascii="Times New Roman" w:hAnsi="Times New Roman" w:cs="Times New Roman"/>
-          <w:sz w:val="32"/>
-          <w:szCs w:val="32"/>
-        </w:rPr>
-      </w:pPr>
-      <w:r>
-        <w:rPr>
-          <w:rFonts w:ascii="Times New Roman" w:hAnsi="Times New Roman" w:cs="Times New Roman"/>
-          <w:b/>
-          <w:bCs/>
-          <w:sz w:val="32"/>
-          <w:szCs w:val="32"/>
-        </w:rPr>
-        <w:t>HTTP Method:</w:t>
-      </w:r>
-      <w:r>
-        <w:rPr>
-          <w:rFonts w:ascii="Times New Roman" w:hAnsi="Times New Roman" w:cs="Times New Roman"/>
-          <w:sz w:val="32"/>
-          <w:szCs w:val="32"/>
-        </w:rPr>
-        <w:t xml:space="preserve"> PUT</w:t>
-      </w:r>
-    </w:p>
-    <w:p>
-      <w:pPr>
-        <w:numPr>
-          <w:ilvl w:val="1"/>
-          <w:numId w:val="2"/>
-        </w:numPr>
-        <w:rPr>
-          <w:rFonts w:ascii="Times New Roman" w:hAnsi="Times New Roman" w:cs="Times New Roman"/>
-          <w:sz w:val="32"/>
-          <w:szCs w:val="32"/>
-        </w:rPr>
-      </w:pPr>
-      <w:r>
-        <w:rPr>
-          <w:rFonts w:ascii="Times New Roman" w:hAnsi="Times New Roman" w:cs="Times New Roman"/>
-          <w:b/>
-          <w:bCs/>
-          <w:sz w:val="32"/>
-          <w:szCs w:val="32"/>
-        </w:rPr>
-        <w:t>Endpoint:</w:t>
-      </w:r>
-      <w:r>
-        <w:rPr>
-          <w:rFonts w:ascii="Times New Roman" w:hAnsi="Times New Roman" w:cs="Times New Roman"/>
-          <w:sz w:val="32"/>
-          <w:szCs w:val="32"/>
-        </w:rPr>
-        <w:t xml:space="preserve"> BASE_URL/user</w:t>
-      </w:r>
-    </w:p>
-    <w:p>
-      <w:pPr>
-        <w:numPr>
-          <w:ilvl w:val="1"/>
-          <w:numId w:val="2"/>
-        </w:numPr>
-        <w:rPr>
-          <w:rFonts w:ascii="Times New Roman" w:hAnsi="Times New Roman" w:cs="Times New Roman"/>
-          <w:sz w:val="32"/>
-          <w:szCs w:val="32"/>
-        </w:rPr>
-      </w:pPr>
-      <w:r>
-        <w:rPr>
-          <w:rFonts w:ascii="Times New Roman" w:hAnsi="Times New Roman" w:cs="Times New Roman"/>
-          <w:b/>
-          <w:bCs/>
-          <w:sz w:val="32"/>
-          <w:szCs w:val="32"/>
-        </w:rPr>
-        <w:t>Request Body:</w:t>
-      </w:r>
-      <w:r>
-        <w:rPr>
-          <w:rFonts w:ascii="Times New Roman" w:hAnsi="Times New Roman" w:cs="Times New Roman"/>
-          <w:sz w:val="32"/>
-          <w:szCs w:val="32"/>
-        </w:rPr>
-        <w:t xml:space="preserve"> JSON object containing updated user details along with the user ID.</w:t>
-      </w:r>
-    </w:p>
-    <w:p>
-      <w:pPr>
-        <w:numPr>
-          <w:ilvl w:val="1"/>
-          <w:numId w:val="2"/>
-        </w:numPr>
-        <w:rPr>
-          <w:rFonts w:ascii="Times New Roman" w:hAnsi="Times New Roman" w:cs="Times New Roman"/>
-          <w:sz w:val="32"/>
-          <w:szCs w:val="32"/>
-        </w:rPr>
-      </w:pPr>
-      <w:r>
-        <w:rPr>
-          <w:rFonts w:ascii="Times New Roman" w:hAnsi="Times New Roman" w:cs="Times New Roman"/>
-          <w:b/>
-          <w:bCs/>
-          <w:sz w:val="32"/>
-          <w:szCs w:val="32"/>
-        </w:rPr>
-        <w:t>Response:</w:t>
-      </w:r>
-      <w:r>
-        <w:rPr>
-          <w:rFonts w:ascii="Times New Roman" w:hAnsi="Times New Roman" w:cs="Times New Roman"/>
-          <w:sz w:val="32"/>
-          <w:szCs w:val="32"/>
-        </w:rPr>
-        <w:t xml:space="preserve"> Returns the updated user object with modified information.</w:t>
-      </w:r>
-    </w:p>
-    <w:p>
-      <w:pPr>
-        <w:numPr>
-          <w:ilvl w:val="0"/>
-          <w:numId w:val="2"/>
-        </w:numPr>
-        <w:rPr>
-          <w:rFonts w:ascii="Times New Roman" w:hAnsi="Times New Roman" w:cs="Times New Roman"/>
-          <w:sz w:val="32"/>
-          <w:szCs w:val="32"/>
-        </w:rPr>
-      </w:pPr>
-      <w:r>
-        <w:rPr>
-          <w:rFonts w:ascii="Times New Roman" w:hAnsi="Times New Roman" w:cs="Times New Roman"/>
-          <w:b/>
-          <w:bCs/>
-          <w:sz w:val="32"/>
-          <w:szCs w:val="32"/>
-        </w:rPr>
-        <w:t>DELETE BASE_URL/user/</w:t>
-      </w:r>
-      <w:proofErr w:type="gramStart"/>
-      <w:r>
-        <w:rPr>
-          <w:rFonts w:ascii="Times New Roman" w:hAnsi="Times New Roman" w:cs="Times New Roman"/>
-          <w:b/>
-          <w:bCs/>
-          <w:sz w:val="32"/>
-          <w:szCs w:val="32"/>
-        </w:rPr>
-        <w:t>id</w:t>
-      </w:r>
-      <w:proofErr w:type="gramEnd"/>
-    </w:p>
-    <w:p>
-      <w:pPr>
-        <w:numPr>
-          <w:ilvl w:val="1"/>
-          <w:numId w:val="2"/>
-        </w:numPr>
-        <w:rPr>
-          <w:rFonts w:ascii="Times New Roman" w:hAnsi="Times New Roman" w:cs="Times New Roman"/>
-          <w:sz w:val="32"/>
-          <w:szCs w:val="32"/>
-        </w:rPr>
-      </w:pPr>
-      <w:r>
-        <w:rPr>
-          <w:rFonts w:ascii="Times New Roman" w:hAnsi="Times New Roman" w:cs="Times New Roman"/>
-          <w:b/>
-          <w:bCs/>
-          <w:sz w:val="32"/>
-          <w:szCs w:val="32"/>
-        </w:rPr>
-        <w:t>Description:</w:t>
-      </w:r>
-      <w:r>
-        <w:rPr>
-          <w:rFonts w:ascii="Times New Roman" w:hAnsi="Times New Roman" w:cs="Times New Roman"/>
-          <w:sz w:val="32"/>
-          <w:szCs w:val="32"/>
-        </w:rPr>
-        <w:t xml:space="preserve"> Deletes a user from the Trade Lens system based on the provided user ID.</w:t>
-      </w:r>
-    </w:p>
-    <w:p>
-      <w:pPr>
-        <w:numPr>
-          <w:ilvl w:val="1"/>
-          <w:numId w:val="2"/>
-        </w:numPr>
-        <w:rPr>
-          <w:rFonts w:ascii="Times New Roman" w:hAnsi="Times New Roman" w:cs="Times New Roman"/>
-          <w:sz w:val="32"/>
-          <w:szCs w:val="32"/>
-        </w:rPr>
-      </w:pPr>
-      <w:r>
-        <w:rPr>
-          <w:rFonts w:ascii="Times New Roman" w:hAnsi="Times New Roman" w:cs="Times New Roman"/>
-          <w:b/>
-          <w:bCs/>
-          <w:sz w:val="32"/>
-          <w:szCs w:val="32"/>
-        </w:rPr>
-        <w:t>HTTP Method:</w:t>
-      </w:r>
-      <w:r>
-        <w:rPr>
-          <w:rFonts w:ascii="Times New Roman" w:hAnsi="Times New Roman" w:cs="Times New Roman"/>
-          <w:sz w:val="32"/>
-          <w:szCs w:val="32"/>
-        </w:rPr>
-        <w:t xml:space="preserve"> DELETE</w:t>
-      </w:r>
-    </w:p>
-    <w:p>
-      <w:pPr>
-        <w:numPr>
-          <w:ilvl w:val="1"/>
-          <w:numId w:val="2"/>
-        </w:numPr>
-        <w:rPr>
-          <w:rFonts w:ascii="Times New Roman" w:hAnsi="Times New Roman" w:cs="Times New Roman"/>
-          <w:sz w:val="32"/>
-          <w:szCs w:val="32"/>
-        </w:rPr>
-      </w:pPr>
-      <w:r>
-        <w:rPr>
-          <w:rFonts w:ascii="Times New Roman" w:hAnsi="Times New Roman" w:cs="Times New Roman"/>
-          <w:b/>
-          <w:bCs/>
-          <w:sz w:val="32"/>
-          <w:szCs w:val="32"/>
-        </w:rPr>
-        <w:t>Endpoint:</w:t>
-      </w:r>
-      <w:r>
-        <w:rPr>
-          <w:rFonts w:ascii="Times New Roman" w:hAnsi="Times New Roman" w:cs="Times New Roman"/>
-          <w:sz w:val="32"/>
-          <w:szCs w:val="32"/>
-        </w:rPr>
-        <w:t xml:space="preserve"> BASE_URL/user/id</w:t>
-      </w:r>
-    </w:p>
-    <w:p>
-      <w:pPr>
-        <w:numPr>
-          <w:ilvl w:val="1"/>
-          <w:numId w:val="2"/>
-        </w:numPr>
-        <w:rPr>
-          <w:rFonts w:ascii="Times New Roman" w:hAnsi="Times New Roman" w:cs="Times New Roman"/>
-          <w:sz w:val="32"/>
-          <w:szCs w:val="32"/>
-        </w:rPr>
-      </w:pPr>
-      <w:r>
-        <w:rPr>
-          <w:rFonts w:ascii="Times New Roman" w:hAnsi="Times New Roman" w:cs="Times New Roman"/>
-          <w:b/>
-          <w:bCs/>
-          <w:sz w:val="32"/>
-          <w:szCs w:val="32"/>
-        </w:rPr>
-        <w:t>Parameters:</w:t>
-      </w:r>
-    </w:p>
-    <w:p>
-      <w:pPr>
-        <w:numPr>
-          <w:ilvl w:val="2"/>
-          <w:numId w:val="2"/>
-        </w:numPr>
-        <w:rPr>
-          <w:rFonts w:ascii="Times New Roman" w:hAnsi="Times New Roman" w:cs="Times New Roman"/>
-          <w:sz w:val="32"/>
-          <w:szCs w:val="32"/>
-        </w:rPr>
-      </w:pPr>
-      <w:r>
-        <w:rPr>
-          <w:rFonts w:ascii="Times New Roman" w:hAnsi="Times New Roman" w:cs="Times New Roman"/>
-          <w:sz w:val="32"/>
-          <w:szCs w:val="32"/>
-        </w:rPr>
-        <w:lastRenderedPageBreak/>
-        <w:t>id: The unique identifier of the user to be deleted.</w:t>
-      </w:r>
-    </w:p>
-    <w:p>
-      <w:pPr>
-        <w:numPr>
-          <w:ilvl w:val="1"/>
-          <w:numId w:val="2"/>
-        </w:numPr>
-        <w:rPr>
-          <w:rFonts w:ascii="Times New Roman" w:hAnsi="Times New Roman" w:cs="Times New Roman"/>
-          <w:sz w:val="32"/>
-          <w:szCs w:val="32"/>
-        </w:rPr>
-      </w:pPr>
-      <w:r>
-        <w:rPr>
-          <w:rFonts w:ascii="Times New Roman" w:hAnsi="Times New Roman" w:cs="Times New Roman"/>
-          <w:b/>
-          <w:bCs/>
-          <w:sz w:val="32"/>
-          <w:szCs w:val="32"/>
-        </w:rPr>
-        <w:t>Response:</w:t>
-      </w:r>
-      <w:r>
-        <w:rPr>
-          <w:rFonts w:ascii="Times New Roman" w:hAnsi="Times New Roman" w:cs="Times New Roman"/>
-          <w:sz w:val="32"/>
-          <w:szCs w:val="32"/>
-        </w:rPr>
-        <w:t xml:space="preserve"> Returns a success message confirming the deletion of the specified user.</w:t>
-      </w:r>
-    </w:p>
-    <w:p>
-      <w:pPr>
-        <w:numPr>
-          <w:ilvl w:val="0"/>
-          <w:numId w:val="2"/>
-        </w:numPr>
-        <w:rPr>
-          <w:rFonts w:ascii="Times New Roman" w:hAnsi="Times New Roman" w:cs="Times New Roman"/>
-          <w:sz w:val="32"/>
-          <w:szCs w:val="32"/>
-        </w:rPr>
-      </w:pPr>
-      <w:r>
-        <w:rPr>
-          <w:rFonts w:ascii="Times New Roman" w:hAnsi="Times New Roman" w:cs="Times New Roman"/>
-          <w:b/>
-          <w:bCs/>
-          <w:sz w:val="32"/>
-          <w:szCs w:val="32"/>
-        </w:rPr>
-        <w:t>GET BASE_URL/</w:t>
-      </w:r>
-      <w:proofErr w:type="gramStart"/>
-      <w:r>
-        <w:rPr>
-          <w:rFonts w:ascii="Times New Roman" w:hAnsi="Times New Roman" w:cs="Times New Roman"/>
-          <w:b/>
-          <w:bCs/>
-          <w:sz w:val="32"/>
-          <w:szCs w:val="32"/>
-        </w:rPr>
-        <w:t>trade</w:t>
-      </w:r>
-      <w:proofErr w:type="gramEnd"/>
-    </w:p>
-    <w:p>
-      <w:pPr>
-        <w:numPr>
-          <w:ilvl w:val="1"/>
-          <w:numId w:val="2"/>
-        </w:numPr>
-        <w:rPr>
-          <w:rFonts w:ascii="Times New Roman" w:hAnsi="Times New Roman" w:cs="Times New Roman"/>
-          <w:sz w:val="32"/>
-          <w:szCs w:val="32"/>
-        </w:rPr>
-      </w:pPr>
-      <w:r>
-        <w:rPr>
-          <w:rFonts w:ascii="Times New Roman" w:hAnsi="Times New Roman" w:cs="Times New Roman"/>
-          <w:b/>
-          <w:bCs/>
-          <w:sz w:val="32"/>
-          <w:szCs w:val="32"/>
-        </w:rPr>
-        <w:t>Description:</w:t>
-      </w:r>
-      <w:r>
-        <w:rPr>
-          <w:rFonts w:ascii="Times New Roman" w:hAnsi="Times New Roman" w:cs="Times New Roman"/>
-          <w:sz w:val="32"/>
-          <w:szCs w:val="32"/>
-        </w:rPr>
-        <w:t xml:space="preserve"> Retrieves information about all trades recorded in the Trade Lens system.</w:t>
-      </w:r>
-    </w:p>
-    <w:p>
-      <w:pPr>
-        <w:numPr>
-          <w:ilvl w:val="1"/>
-          <w:numId w:val="2"/>
-        </w:numPr>
-        <w:rPr>
-          <w:rFonts w:ascii="Times New Roman" w:hAnsi="Times New Roman" w:cs="Times New Roman"/>
-          <w:sz w:val="32"/>
-          <w:szCs w:val="32"/>
-        </w:rPr>
-      </w:pPr>
-      <w:r>
-        <w:rPr>
-          <w:rFonts w:ascii="Times New Roman" w:hAnsi="Times New Roman" w:cs="Times New Roman"/>
-          <w:b/>
-          <w:bCs/>
-          <w:sz w:val="32"/>
-          <w:szCs w:val="32"/>
-        </w:rPr>
-        <w:t>HTTP Method:</w:t>
-      </w:r>
-      <w:r>
-        <w:rPr>
-          <w:rFonts w:ascii="Times New Roman" w:hAnsi="Times New Roman" w:cs="Times New Roman"/>
-          <w:sz w:val="32"/>
-          <w:szCs w:val="32"/>
-        </w:rPr>
-        <w:t xml:space="preserve"> GET</w:t>
-      </w:r>
-    </w:p>
-    <w:p>
-      <w:pPr>
-        <w:numPr>
-          <w:ilvl w:val="1"/>
-          <w:numId w:val="2"/>
-        </w:numPr>
-        <w:rPr>
-          <w:rFonts w:ascii="Times New Roman" w:hAnsi="Times New Roman" w:cs="Times New Roman"/>
-          <w:sz w:val="32"/>
-          <w:szCs w:val="32"/>
-        </w:rPr>
-      </w:pPr>
-      <w:r>
-        <w:rPr>
-          <w:rFonts w:ascii="Times New Roman" w:hAnsi="Times New Roman" w:cs="Times New Roman"/>
-          <w:b/>
-          <w:bCs/>
-          <w:sz w:val="32"/>
-          <w:szCs w:val="32"/>
-        </w:rPr>
-        <w:t>Endpoint:</w:t>
-      </w:r>
-      <w:r>
-        <w:rPr>
-          <w:rFonts w:ascii="Times New Roman" w:hAnsi="Times New Roman" w:cs="Times New Roman"/>
-          <w:sz w:val="32"/>
-          <w:szCs w:val="32"/>
-        </w:rPr>
-        <w:t xml:space="preserve"> BASE_URL/trade</w:t>
-      </w:r>
-    </w:p>
-    <w:p>
-      <w:pPr>
-        <w:numPr>
-          <w:ilvl w:val="1"/>
-          <w:numId w:val="2"/>
-        </w:numPr>
-        <w:rPr>
-          <w:rFonts w:ascii="Times New Roman" w:hAnsi="Times New Roman" w:cs="Times New Roman"/>
-          <w:sz w:val="32"/>
-          <w:szCs w:val="32"/>
-        </w:rPr>
-      </w:pPr>
-      <w:r>
-        <w:rPr>
-          <w:rFonts w:ascii="Times New Roman" w:hAnsi="Times New Roman" w:cs="Times New Roman"/>
-          <w:b/>
-          <w:bCs/>
-          <w:sz w:val="32"/>
-          <w:szCs w:val="32"/>
-        </w:rPr>
-        <w:t>Response:</w:t>
-      </w:r>
-      <w:r>
-        <w:rPr>
-          <w:rFonts w:ascii="Times New Roman" w:hAnsi="Times New Roman" w:cs="Times New Roman"/>
-          <w:sz w:val="32"/>
-          <w:szCs w:val="32"/>
-        </w:rPr>
-        <w:t xml:space="preserve"> Returns a list of trade objects containing details such as trade ID, trade date, trade type, etc.</w:t>
-      </w:r>
-    </w:p>
-    <w:p>
-      <w:pPr>
-        <w:numPr>
-          <w:ilvl w:val="0"/>
-          <w:numId w:val="2"/>
-        </w:numPr>
-        <w:rPr>
-          <w:rFonts w:ascii="Times New Roman" w:hAnsi="Times New Roman" w:cs="Times New Roman"/>
-          <w:sz w:val="32"/>
-          <w:szCs w:val="32"/>
-        </w:rPr>
-      </w:pPr>
-      <w:r>
-        <w:rPr>
-          <w:rFonts w:ascii="Times New Roman" w:hAnsi="Times New Roman" w:cs="Times New Roman"/>
-          <w:b/>
-          <w:bCs/>
-          <w:sz w:val="32"/>
-          <w:szCs w:val="32"/>
-        </w:rPr>
-        <w:t>GET BASE_URL/trade/</w:t>
-      </w:r>
-      <w:proofErr w:type="gramStart"/>
-      <w:r>
-        <w:rPr>
-          <w:rFonts w:ascii="Times New Roman" w:hAnsi="Times New Roman" w:cs="Times New Roman"/>
-          <w:b/>
-          <w:bCs/>
-          <w:sz w:val="32"/>
-          <w:szCs w:val="32"/>
-        </w:rPr>
-        <w:t>id</w:t>
-      </w:r>
-      <w:proofErr w:type="gramEnd"/>
-    </w:p>
-    <w:p>
-      <w:pPr>
-        <w:numPr>
-          <w:ilvl w:val="1"/>
-          <w:numId w:val="2"/>
-        </w:numPr>
-        <w:rPr>
-          <w:rFonts w:ascii="Times New Roman" w:hAnsi="Times New Roman" w:cs="Times New Roman"/>
-          <w:sz w:val="32"/>
-          <w:szCs w:val="32"/>
-        </w:rPr>
-      </w:pPr>
-      <w:r>
-        <w:rPr>
-          <w:rFonts w:ascii="Times New Roman" w:hAnsi="Times New Roman" w:cs="Times New Roman"/>
-          <w:b/>
-          <w:bCs/>
-          <w:sz w:val="32"/>
-          <w:szCs w:val="32"/>
-        </w:rPr>
-        <w:t>Description:</w:t>
-      </w:r>
-      <w:r>
-        <w:rPr>
-          <w:rFonts w:ascii="Times New Roman" w:hAnsi="Times New Roman" w:cs="Times New Roman"/>
-          <w:sz w:val="32"/>
-          <w:szCs w:val="32"/>
-        </w:rPr>
-        <w:t xml:space="preserve"> Retrieves detailed information about a specific trade based on the provided trade ID.</w:t>
-      </w:r>
-    </w:p>
-    <w:p>
-      <w:pPr>
-        <w:numPr>
-          <w:ilvl w:val="1"/>
-          <w:numId w:val="2"/>
-        </w:numPr>
-        <w:rPr>
-          <w:rFonts w:ascii="Times New Roman" w:hAnsi="Times New Roman" w:cs="Times New Roman"/>
-          <w:sz w:val="32"/>
-          <w:szCs w:val="32"/>
-        </w:rPr>
-      </w:pPr>
-      <w:r>
-        <w:rPr>
-          <w:rFonts w:ascii="Times New Roman" w:hAnsi="Times New Roman" w:cs="Times New Roman"/>
-          <w:b/>
-          <w:bCs/>
-          <w:sz w:val="32"/>
-          <w:szCs w:val="32"/>
-        </w:rPr>
-        <w:t>HTTP Method:</w:t>
-      </w:r>
-      <w:r>
-        <w:rPr>
-          <w:rFonts w:ascii="Times New Roman" w:hAnsi="Times New Roman" w:cs="Times New Roman"/>
-          <w:sz w:val="32"/>
-          <w:szCs w:val="32"/>
-        </w:rPr>
-        <w:t xml:space="preserve"> GET</w:t>
-      </w:r>
-    </w:p>
-    <w:p>
-      <w:pPr>
-        <w:numPr>
-          <w:ilvl w:val="1"/>
-          <w:numId w:val="2"/>
-        </w:numPr>
-        <w:rPr>
-          <w:rFonts w:ascii="Times New Roman" w:hAnsi="Times New Roman" w:cs="Times New Roman"/>
-          <w:sz w:val="32"/>
-          <w:szCs w:val="32"/>
-        </w:rPr>
-      </w:pPr>
-      <w:r>
-        <w:rPr>
-          <w:rFonts w:ascii="Times New Roman" w:hAnsi="Times New Roman" w:cs="Times New Roman"/>
-          <w:b/>
-          <w:bCs/>
-          <w:sz w:val="32"/>
-          <w:szCs w:val="32"/>
-        </w:rPr>
-        <w:t>Endpoint:</w:t>
-      </w:r>
-      <w:r>
-        <w:rPr>
-          <w:rFonts w:ascii="Times New Roman" w:hAnsi="Times New Roman" w:cs="Times New Roman"/>
-          <w:sz w:val="32"/>
-          <w:szCs w:val="32"/>
-        </w:rPr>
-        <w:t xml:space="preserve"> BASE_URL/trade/id</w:t>
-      </w:r>
-    </w:p>
-    <w:p>
-      <w:pPr>
-        <w:numPr>
-          <w:ilvl w:val="1"/>
-          <w:numId w:val="2"/>
-        </w:numPr>
-        <w:rPr>
-          <w:rFonts w:ascii="Times New Roman" w:hAnsi="Times New Roman" w:cs="Times New Roman"/>
-          <w:sz w:val="32"/>
-          <w:szCs w:val="32"/>
-        </w:rPr>
-      </w:pPr>
-      <w:r>
-        <w:rPr>
-          <w:rFonts w:ascii="Times New Roman" w:hAnsi="Times New Roman" w:cs="Times New Roman"/>
-          <w:b/>
-          <w:bCs/>
-          <w:sz w:val="32"/>
-          <w:szCs w:val="32"/>
-        </w:rPr>
-        <w:t>Parameters:</w:t>
-      </w:r>
-    </w:p>
-    <w:p>
-      <w:pPr>
-        <w:numPr>
-          <w:ilvl w:val="2"/>
-          <w:numId w:val="2"/>
-        </w:numPr>
-        <w:rPr>
-          <w:rFonts w:ascii="Times New Roman" w:hAnsi="Times New Roman" w:cs="Times New Roman"/>
-          <w:sz w:val="32"/>
-          <w:szCs w:val="32"/>
-        </w:rPr>
-      </w:pPr>
-      <w:r>
-        <w:rPr>
-          <w:rFonts w:ascii="Times New Roman" w:hAnsi="Times New Roman" w:cs="Times New Roman"/>
-          <w:sz w:val="32"/>
-          <w:szCs w:val="32"/>
-        </w:rPr>
-        <w:t>id: The unique identifier of the trade.</w:t>
-      </w:r>
-    </w:p>
-    <w:p>
-      <w:pPr>
-        <w:numPr>
-          <w:ilvl w:val="1"/>
-          <w:numId w:val="2"/>
-        </w:numPr>
-        <w:rPr>
-          <w:rFonts w:ascii="Times New Roman" w:hAnsi="Times New Roman" w:cs="Times New Roman"/>
-          <w:sz w:val="32"/>
-          <w:szCs w:val="32"/>
-        </w:rPr>
-      </w:pPr>
-      <w:r>
-        <w:rPr>
-          <w:rFonts w:ascii="Times New Roman" w:hAnsi="Times New Roman" w:cs="Times New Roman"/>
-          <w:b/>
-          <w:bCs/>
-          <w:sz w:val="32"/>
-          <w:szCs w:val="32"/>
-        </w:rPr>
-        <w:t>Response:</w:t>
-      </w:r>
-      <w:r>
-        <w:rPr>
-          <w:rFonts w:ascii="Times New Roman" w:hAnsi="Times New Roman" w:cs="Times New Roman"/>
-          <w:sz w:val="32"/>
-          <w:szCs w:val="32"/>
-        </w:rPr>
-        <w:t xml:space="preserve"> Returns a trade object containing detailed information about the specified trade.</w:t>
-      </w:r>
-    </w:p>
-    <w:p>
-      <w:pPr>
-        <w:numPr>
-          <w:ilvl w:val="0"/>
-          <w:numId w:val="2"/>
-        </w:numPr>
-        <w:rPr>
-          <w:rFonts w:ascii="Times New Roman" w:hAnsi="Times New Roman" w:cs="Times New Roman"/>
-          <w:sz w:val="32"/>
-          <w:szCs w:val="32"/>
-        </w:rPr>
-      </w:pPr>
-      <w:r>
-        <w:rPr>
-          <w:rFonts w:ascii="Times New Roman" w:hAnsi="Times New Roman" w:cs="Times New Roman"/>
-          <w:b/>
-          <w:bCs/>
-          <w:sz w:val="32"/>
-          <w:szCs w:val="32"/>
-        </w:rPr>
-        <w:t>POST BASE_URL/</w:t>
-      </w:r>
-      <w:proofErr w:type="gramStart"/>
-      <w:r>
-        <w:rPr>
-          <w:rFonts w:ascii="Times New Roman" w:hAnsi="Times New Roman" w:cs="Times New Roman"/>
-          <w:b/>
-          <w:bCs/>
-          <w:sz w:val="32"/>
-          <w:szCs w:val="32"/>
-        </w:rPr>
-        <w:t>trade</w:t>
-      </w:r>
-      <w:proofErr w:type="gramEnd"/>
-    </w:p>
-    <w:p>
-      <w:pPr>
-        <w:numPr>
-          <w:ilvl w:val="1"/>
-          <w:numId w:val="2"/>
-        </w:numPr>
-        <w:rPr>
-          <w:rFonts w:ascii="Times New Roman" w:hAnsi="Times New Roman" w:cs="Times New Roman"/>
-          <w:sz w:val="32"/>
-          <w:szCs w:val="32"/>
-        </w:rPr>
-      </w:pPr>
-      <w:r>
-        <w:rPr>
-          <w:rFonts w:ascii="Times New Roman" w:hAnsi="Times New Roman" w:cs="Times New Roman"/>
-          <w:b/>
-          <w:bCs/>
-          <w:sz w:val="32"/>
-          <w:szCs w:val="32"/>
-        </w:rPr>
-        <w:t>Description:</w:t>
-      </w:r>
-      <w:r>
-        <w:rPr>
-          <w:rFonts w:ascii="Times New Roman" w:hAnsi="Times New Roman" w:cs="Times New Roman"/>
-          <w:sz w:val="32"/>
-          <w:szCs w:val="32"/>
-        </w:rPr>
-        <w:t xml:space="preserve"> Records a new trade in the Trade Lens system.</w:t>
-      </w:r>
-    </w:p>
-    <w:p>
-      <w:pPr>
-        <w:numPr>
-          <w:ilvl w:val="1"/>
-          <w:numId w:val="2"/>
-        </w:numPr>
-        <w:rPr>
-          <w:rFonts w:ascii="Times New Roman" w:hAnsi="Times New Roman" w:cs="Times New Roman"/>
-          <w:sz w:val="32"/>
-          <w:szCs w:val="32"/>
-        </w:rPr>
-      </w:pPr>
-      <w:r>
-        <w:rPr>
-          <w:rFonts w:ascii="Times New Roman" w:hAnsi="Times New Roman" w:cs="Times New Roman"/>
-          <w:b/>
-          <w:bCs/>
-          <w:sz w:val="32"/>
-          <w:szCs w:val="32"/>
-        </w:rPr>
-        <w:t>HTTP Method:</w:t>
-      </w:r>
-      <w:r>
-        <w:rPr>
-          <w:rFonts w:ascii="Times New Roman" w:hAnsi="Times New Roman" w:cs="Times New Roman"/>
-          <w:sz w:val="32"/>
-          <w:szCs w:val="32"/>
-        </w:rPr>
-        <w:t xml:space="preserve"> POST</w:t>
-      </w:r>
-    </w:p>
-    <w:p>
-      <w:pPr>
-        <w:numPr>
-          <w:ilvl w:val="1"/>
-          <w:numId w:val="2"/>
-        </w:numPr>
-        <w:rPr>
-          <w:rFonts w:ascii="Times New Roman" w:hAnsi="Times New Roman" w:cs="Times New Roman"/>
-          <w:sz w:val="32"/>
-          <w:szCs w:val="32"/>
-        </w:rPr>
-      </w:pPr>
-      <w:r>
-        <w:rPr>
-          <w:rFonts w:ascii="Times New Roman" w:hAnsi="Times New Roman" w:cs="Times New Roman"/>
-          <w:b/>
-          <w:bCs/>
-          <w:sz w:val="32"/>
-          <w:szCs w:val="32"/>
-        </w:rPr>
-        <w:t>Endpoint:</w:t>
-      </w:r>
-      <w:r>
-        <w:rPr>
-          <w:rFonts w:ascii="Times New Roman" w:hAnsi="Times New Roman" w:cs="Times New Roman"/>
-          <w:sz w:val="32"/>
-          <w:szCs w:val="32"/>
-        </w:rPr>
-        <w:t xml:space="preserve"> BASE_URL/trade</w:t>
-      </w:r>
-    </w:p>
-    <w:p>
-      <w:pPr>
-        <w:numPr>
-          <w:ilvl w:val="1"/>
-          <w:numId w:val="2"/>
-        </w:numPr>
-        <w:rPr>
-          <w:rFonts w:ascii="Times New Roman" w:hAnsi="Times New Roman" w:cs="Times New Roman"/>
-          <w:sz w:val="32"/>
-          <w:szCs w:val="32"/>
-        </w:rPr>
-      </w:pPr>
-      <w:r>
-        <w:rPr>
-          <w:rFonts w:ascii="Times New Roman" w:hAnsi="Times New Roman" w:cs="Times New Roman"/>
-          <w:b/>
-          <w:bCs/>
-          <w:sz w:val="32"/>
-          <w:szCs w:val="32"/>
-        </w:rPr>
-        <w:t>Request Body:</w:t>
-      </w:r>
-      <w:r>
-        <w:rPr>
-          <w:rFonts w:ascii="Times New Roman" w:hAnsi="Times New Roman" w:cs="Times New Roman"/>
-          <w:sz w:val="32"/>
-          <w:szCs w:val="32"/>
-        </w:rPr>
-        <w:t xml:space="preserve"> JSON object containing trade details such as trade date, trade type, asset traded, quantity, price, etc.</w:t>
       </w:r>
     </w:p>
     <w:p>
@@ -1658,6 +1122,892 @@
           <w:sz w:val="32"/>
           <w:szCs w:val="32"/>
         </w:rPr>
+        <w:t xml:space="preserve"> Returns the newly created user object with generated user ID.</w:t>
+      </w:r>
+    </w:p>
+    <w:p>
+      <w:pPr>
+        <w:numPr>
+          <w:ilvl w:val="0"/>
+          <w:numId w:val="2"/>
+        </w:numPr>
+        <w:rPr>
+          <w:rFonts w:ascii="Times New Roman" w:hAnsi="Times New Roman" w:cs="Times New Roman"/>
+          <w:sz w:val="32"/>
+          <w:szCs w:val="32"/>
+        </w:rPr>
+      </w:pPr>
+      <w:r>
+        <w:rPr>
+          <w:rFonts w:ascii="Times New Roman" w:hAnsi="Times New Roman" w:cs="Times New Roman"/>
+          <w:b/>
+          <w:bCs/>
+          <w:sz w:val="32"/>
+          <w:szCs w:val="32"/>
+        </w:rPr>
+        <w:t>PUT BASE_URL/user</w:t>
+      </w:r>
+    </w:p>
+    <w:p>
+      <w:pPr>
+        <w:numPr>
+          <w:ilvl w:val="1"/>
+          <w:numId w:val="2"/>
+        </w:numPr>
+        <w:rPr>
+          <w:rFonts w:ascii="Times New Roman" w:hAnsi="Times New Roman" w:cs="Times New Roman"/>
+          <w:sz w:val="32"/>
+          <w:szCs w:val="32"/>
+        </w:rPr>
+      </w:pPr>
+      <w:r>
+        <w:rPr>
+          <w:rFonts w:ascii="Times New Roman" w:hAnsi="Times New Roman" w:cs="Times New Roman"/>
+          <w:b/>
+          <w:bCs/>
+          <w:sz w:val="32"/>
+          <w:szCs w:val="32"/>
+        </w:rPr>
+        <w:t>Description:</w:t>
+      </w:r>
+      <w:r>
+        <w:rPr>
+          <w:rFonts w:ascii="Times New Roman" w:hAnsi="Times New Roman" w:cs="Times New Roman"/>
+          <w:sz w:val="32"/>
+          <w:szCs w:val="32"/>
+        </w:rPr>
+        <w:t xml:space="preserve"> Updates an existing user's information in the Trade Lens system.</w:t>
+      </w:r>
+    </w:p>
+    <w:p>
+      <w:pPr>
+        <w:numPr>
+          <w:ilvl w:val="1"/>
+          <w:numId w:val="2"/>
+        </w:numPr>
+        <w:rPr>
+          <w:rFonts w:ascii="Times New Roman" w:hAnsi="Times New Roman" w:cs="Times New Roman"/>
+          <w:sz w:val="32"/>
+          <w:szCs w:val="32"/>
+        </w:rPr>
+      </w:pPr>
+      <w:r>
+        <w:rPr>
+          <w:rFonts w:ascii="Times New Roman" w:hAnsi="Times New Roman" w:cs="Times New Roman"/>
+          <w:b/>
+          <w:bCs/>
+          <w:sz w:val="32"/>
+          <w:szCs w:val="32"/>
+        </w:rPr>
+        <w:t>HTTP Method:</w:t>
+      </w:r>
+      <w:r>
+        <w:rPr>
+          <w:rFonts w:ascii="Times New Roman" w:hAnsi="Times New Roman" w:cs="Times New Roman"/>
+          <w:sz w:val="32"/>
+          <w:szCs w:val="32"/>
+        </w:rPr>
+        <w:t xml:space="preserve"> PUT</w:t>
+      </w:r>
+    </w:p>
+    <w:p>
+      <w:pPr>
+        <w:numPr>
+          <w:ilvl w:val="1"/>
+          <w:numId w:val="2"/>
+        </w:numPr>
+        <w:rPr>
+          <w:rFonts w:ascii="Times New Roman" w:hAnsi="Times New Roman" w:cs="Times New Roman"/>
+          <w:sz w:val="32"/>
+          <w:szCs w:val="32"/>
+        </w:rPr>
+      </w:pPr>
+      <w:r>
+        <w:rPr>
+          <w:rFonts w:ascii="Times New Roman" w:hAnsi="Times New Roman" w:cs="Times New Roman"/>
+          <w:b/>
+          <w:bCs/>
+          <w:sz w:val="32"/>
+          <w:szCs w:val="32"/>
+        </w:rPr>
+        <w:t>Endpoint:</w:t>
+      </w:r>
+      <w:r>
+        <w:rPr>
+          <w:rFonts w:ascii="Times New Roman" w:hAnsi="Times New Roman" w:cs="Times New Roman"/>
+          <w:sz w:val="32"/>
+          <w:szCs w:val="32"/>
+        </w:rPr>
+        <w:t xml:space="preserve"> BASE_URL/user</w:t>
+      </w:r>
+    </w:p>
+    <w:p>
+      <w:pPr>
+        <w:numPr>
+          <w:ilvl w:val="1"/>
+          <w:numId w:val="2"/>
+        </w:numPr>
+        <w:rPr>
+          <w:rFonts w:ascii="Times New Roman" w:hAnsi="Times New Roman" w:cs="Times New Roman"/>
+          <w:sz w:val="32"/>
+          <w:szCs w:val="32"/>
+        </w:rPr>
+      </w:pPr>
+      <w:r>
+        <w:rPr>
+          <w:rFonts w:ascii="Times New Roman" w:hAnsi="Times New Roman" w:cs="Times New Roman"/>
+          <w:b/>
+          <w:bCs/>
+          <w:sz w:val="32"/>
+          <w:szCs w:val="32"/>
+        </w:rPr>
+        <w:t>Request Body:</w:t>
+      </w:r>
+      <w:r>
+        <w:rPr>
+          <w:rFonts w:ascii="Times New Roman" w:hAnsi="Times New Roman" w:cs="Times New Roman"/>
+          <w:sz w:val="32"/>
+          <w:szCs w:val="32"/>
+        </w:rPr>
+        <w:t xml:space="preserve"> JSON object containing updated user details along with the user ID.</w:t>
+      </w:r>
+    </w:p>
+    <w:p>
+      <w:pPr>
+        <w:numPr>
+          <w:ilvl w:val="1"/>
+          <w:numId w:val="2"/>
+        </w:numPr>
+        <w:rPr>
+          <w:rFonts w:ascii="Times New Roman" w:hAnsi="Times New Roman" w:cs="Times New Roman"/>
+          <w:sz w:val="32"/>
+          <w:szCs w:val="32"/>
+        </w:rPr>
+      </w:pPr>
+      <w:r>
+        <w:rPr>
+          <w:rFonts w:ascii="Times New Roman" w:hAnsi="Times New Roman" w:cs="Times New Roman"/>
+          <w:b/>
+          <w:bCs/>
+          <w:sz w:val="32"/>
+          <w:szCs w:val="32"/>
+        </w:rPr>
+        <w:t>Response:</w:t>
+      </w:r>
+      <w:r>
+        <w:rPr>
+          <w:rFonts w:ascii="Times New Roman" w:hAnsi="Times New Roman" w:cs="Times New Roman"/>
+          <w:sz w:val="32"/>
+          <w:szCs w:val="32"/>
+        </w:rPr>
+        <w:t xml:space="preserve"> Returns the updated user object with modified information.</w:t>
+      </w:r>
+    </w:p>
+    <w:p>
+      <w:pPr>
+        <w:numPr>
+          <w:ilvl w:val="0"/>
+          <w:numId w:val="2"/>
+        </w:numPr>
+        <w:rPr>
+          <w:rFonts w:ascii="Times New Roman" w:hAnsi="Times New Roman" w:cs="Times New Roman"/>
+          <w:sz w:val="32"/>
+          <w:szCs w:val="32"/>
+        </w:rPr>
+      </w:pPr>
+      <w:r>
+        <w:rPr>
+          <w:rFonts w:ascii="Times New Roman" w:hAnsi="Times New Roman" w:cs="Times New Roman"/>
+          <w:b/>
+          <w:bCs/>
+          <w:sz w:val="32"/>
+          <w:szCs w:val="32"/>
+        </w:rPr>
+        <w:t>DELETE BASE_URL/user/id</w:t>
+      </w:r>
+    </w:p>
+    <w:p>
+      <w:pPr>
+        <w:numPr>
+          <w:ilvl w:val="1"/>
+          <w:numId w:val="2"/>
+        </w:numPr>
+        <w:rPr>
+          <w:rFonts w:ascii="Times New Roman" w:hAnsi="Times New Roman" w:cs="Times New Roman"/>
+          <w:sz w:val="32"/>
+          <w:szCs w:val="32"/>
+        </w:rPr>
+      </w:pPr>
+      <w:r>
+        <w:rPr>
+          <w:rFonts w:ascii="Times New Roman" w:hAnsi="Times New Roman" w:cs="Times New Roman"/>
+          <w:b/>
+          <w:bCs/>
+          <w:sz w:val="32"/>
+          <w:szCs w:val="32"/>
+        </w:rPr>
+        <w:t>Description:</w:t>
+      </w:r>
+      <w:r>
+        <w:rPr>
+          <w:rFonts w:ascii="Times New Roman" w:hAnsi="Times New Roman" w:cs="Times New Roman"/>
+          <w:sz w:val="32"/>
+          <w:szCs w:val="32"/>
+        </w:rPr>
+        <w:t xml:space="preserve"> Deletes a user from the Trade Lens system based on the provided user ID.</w:t>
+      </w:r>
+    </w:p>
+    <w:p>
+      <w:pPr>
+        <w:numPr>
+          <w:ilvl w:val="1"/>
+          <w:numId w:val="2"/>
+        </w:numPr>
+        <w:rPr>
+          <w:rFonts w:ascii="Times New Roman" w:hAnsi="Times New Roman" w:cs="Times New Roman"/>
+          <w:sz w:val="32"/>
+          <w:szCs w:val="32"/>
+        </w:rPr>
+      </w:pPr>
+      <w:r>
+        <w:rPr>
+          <w:rFonts w:ascii="Times New Roman" w:hAnsi="Times New Roman" w:cs="Times New Roman"/>
+          <w:b/>
+          <w:bCs/>
+          <w:sz w:val="32"/>
+          <w:szCs w:val="32"/>
+        </w:rPr>
+        <w:t>HTTP Method:</w:t>
+      </w:r>
+      <w:r>
+        <w:rPr>
+          <w:rFonts w:ascii="Times New Roman" w:hAnsi="Times New Roman" w:cs="Times New Roman"/>
+          <w:sz w:val="32"/>
+          <w:szCs w:val="32"/>
+        </w:rPr>
+        <w:t xml:space="preserve"> DELETE</w:t>
+      </w:r>
+    </w:p>
+    <w:p>
+      <w:pPr>
+        <w:numPr>
+          <w:ilvl w:val="1"/>
+          <w:numId w:val="2"/>
+        </w:numPr>
+        <w:rPr>
+          <w:rFonts w:ascii="Times New Roman" w:hAnsi="Times New Roman" w:cs="Times New Roman"/>
+          <w:sz w:val="32"/>
+          <w:szCs w:val="32"/>
+        </w:rPr>
+      </w:pPr>
+      <w:r>
+        <w:rPr>
+          <w:rFonts w:ascii="Times New Roman" w:hAnsi="Times New Roman" w:cs="Times New Roman"/>
+          <w:b/>
+          <w:bCs/>
+          <w:sz w:val="32"/>
+          <w:szCs w:val="32"/>
+        </w:rPr>
+        <w:t>Endpoint:</w:t>
+      </w:r>
+      <w:r>
+        <w:rPr>
+          <w:rFonts w:ascii="Times New Roman" w:hAnsi="Times New Roman" w:cs="Times New Roman"/>
+          <w:sz w:val="32"/>
+          <w:szCs w:val="32"/>
+        </w:rPr>
+        <w:t xml:space="preserve"> BASE_URL/user/id</w:t>
+      </w:r>
+    </w:p>
+    <w:p>
+      <w:pPr>
+        <w:numPr>
+          <w:ilvl w:val="1"/>
+          <w:numId w:val="2"/>
+        </w:numPr>
+        <w:rPr>
+          <w:rFonts w:ascii="Times New Roman" w:hAnsi="Times New Roman" w:cs="Times New Roman"/>
+          <w:sz w:val="32"/>
+          <w:szCs w:val="32"/>
+        </w:rPr>
+      </w:pPr>
+      <w:r>
+        <w:rPr>
+          <w:rFonts w:ascii="Times New Roman" w:hAnsi="Times New Roman" w:cs="Times New Roman"/>
+          <w:b/>
+          <w:bCs/>
+          <w:sz w:val="32"/>
+          <w:szCs w:val="32"/>
+        </w:rPr>
+        <w:t>Parameters:</w:t>
+      </w:r>
+    </w:p>
+    <w:p>
+      <w:pPr>
+        <w:numPr>
+          <w:ilvl w:val="2"/>
+          <w:numId w:val="2"/>
+        </w:numPr>
+        <w:rPr>
+          <w:rFonts w:ascii="Times New Roman" w:hAnsi="Times New Roman" w:cs="Times New Roman"/>
+          <w:sz w:val="32"/>
+          <w:szCs w:val="32"/>
+        </w:rPr>
+      </w:pPr>
+      <w:r>
+        <w:rPr>
+          <w:rFonts w:ascii="Times New Roman" w:hAnsi="Times New Roman" w:cs="Times New Roman"/>
+          <w:sz w:val="32"/>
+          <w:szCs w:val="32"/>
+        </w:rPr>
+        <w:t>id: The unique identifier of the user to be deleted.</w:t>
+      </w:r>
+    </w:p>
+    <w:p>
+      <w:pPr>
+        <w:numPr>
+          <w:ilvl w:val="1"/>
+          <w:numId w:val="2"/>
+        </w:numPr>
+        <w:rPr>
+          <w:rFonts w:ascii="Times New Roman" w:hAnsi="Times New Roman" w:cs="Times New Roman"/>
+          <w:sz w:val="32"/>
+          <w:szCs w:val="32"/>
+        </w:rPr>
+      </w:pPr>
+      <w:r>
+        <w:rPr>
+          <w:rFonts w:ascii="Times New Roman" w:hAnsi="Times New Roman" w:cs="Times New Roman"/>
+          <w:b/>
+          <w:bCs/>
+          <w:sz w:val="32"/>
+          <w:szCs w:val="32"/>
+        </w:rPr>
+        <w:t>Response:</w:t>
+      </w:r>
+      <w:r>
+        <w:rPr>
+          <w:rFonts w:ascii="Times New Roman" w:hAnsi="Times New Roman" w:cs="Times New Roman"/>
+          <w:sz w:val="32"/>
+          <w:szCs w:val="32"/>
+        </w:rPr>
+        <w:t xml:space="preserve"> Returns a success message confirming the deletion of the specified user.</w:t>
+      </w:r>
+    </w:p>
+    <w:p>
+      <w:pPr>
+        <w:numPr>
+          <w:ilvl w:val="0"/>
+          <w:numId w:val="2"/>
+        </w:numPr>
+        <w:rPr>
+          <w:rFonts w:ascii="Times New Roman" w:hAnsi="Times New Roman" w:cs="Times New Roman"/>
+          <w:sz w:val="32"/>
+          <w:szCs w:val="32"/>
+        </w:rPr>
+      </w:pPr>
+      <w:r>
+        <w:rPr>
+          <w:rFonts w:ascii="Times New Roman" w:hAnsi="Times New Roman" w:cs="Times New Roman"/>
+          <w:b/>
+          <w:bCs/>
+          <w:sz w:val="32"/>
+          <w:szCs w:val="32"/>
+        </w:rPr>
+        <w:t>GET BASE_URL/trade</w:t>
+      </w:r>
+    </w:p>
+    <w:p>
+      <w:pPr>
+        <w:numPr>
+          <w:ilvl w:val="1"/>
+          <w:numId w:val="2"/>
+        </w:numPr>
+        <w:rPr>
+          <w:rFonts w:ascii="Times New Roman" w:hAnsi="Times New Roman" w:cs="Times New Roman"/>
+          <w:sz w:val="32"/>
+          <w:szCs w:val="32"/>
+        </w:rPr>
+      </w:pPr>
+      <w:r>
+        <w:rPr>
+          <w:rFonts w:ascii="Times New Roman" w:hAnsi="Times New Roman" w:cs="Times New Roman"/>
+          <w:b/>
+          <w:bCs/>
+          <w:sz w:val="32"/>
+          <w:szCs w:val="32"/>
+        </w:rPr>
+        <w:t>Description:</w:t>
+      </w:r>
+      <w:r>
+        <w:rPr>
+          <w:rFonts w:ascii="Times New Roman" w:hAnsi="Times New Roman" w:cs="Times New Roman"/>
+          <w:sz w:val="32"/>
+          <w:szCs w:val="32"/>
+        </w:rPr>
+        <w:t xml:space="preserve"> Retrieves information about all trades recorded in the Trade Lens system.</w:t>
+      </w:r>
+    </w:p>
+    <w:p>
+      <w:pPr>
+        <w:numPr>
+          <w:ilvl w:val="1"/>
+          <w:numId w:val="2"/>
+        </w:numPr>
+        <w:rPr>
+          <w:rFonts w:ascii="Times New Roman" w:hAnsi="Times New Roman" w:cs="Times New Roman"/>
+          <w:sz w:val="32"/>
+          <w:szCs w:val="32"/>
+        </w:rPr>
+      </w:pPr>
+      <w:r>
+        <w:rPr>
+          <w:rFonts w:ascii="Times New Roman" w:hAnsi="Times New Roman" w:cs="Times New Roman"/>
+          <w:b/>
+          <w:bCs/>
+          <w:sz w:val="32"/>
+          <w:szCs w:val="32"/>
+        </w:rPr>
+        <w:t>HTTP Method:</w:t>
+      </w:r>
+      <w:r>
+        <w:rPr>
+          <w:rFonts w:ascii="Times New Roman" w:hAnsi="Times New Roman" w:cs="Times New Roman"/>
+          <w:sz w:val="32"/>
+          <w:szCs w:val="32"/>
+        </w:rPr>
+        <w:t xml:space="preserve"> GET</w:t>
+      </w:r>
+    </w:p>
+    <w:p>
+      <w:pPr>
+        <w:numPr>
+          <w:ilvl w:val="1"/>
+          <w:numId w:val="2"/>
+        </w:numPr>
+        <w:rPr>
+          <w:rFonts w:ascii="Times New Roman" w:hAnsi="Times New Roman" w:cs="Times New Roman"/>
+          <w:sz w:val="32"/>
+          <w:szCs w:val="32"/>
+        </w:rPr>
+      </w:pPr>
+      <w:r>
+        <w:rPr>
+          <w:rFonts w:ascii="Times New Roman" w:hAnsi="Times New Roman" w:cs="Times New Roman"/>
+          <w:b/>
+          <w:bCs/>
+          <w:sz w:val="32"/>
+          <w:szCs w:val="32"/>
+        </w:rPr>
+        <w:t>Endpoint:</w:t>
+      </w:r>
+      <w:r>
+        <w:rPr>
+          <w:rFonts w:ascii="Times New Roman" w:hAnsi="Times New Roman" w:cs="Times New Roman"/>
+          <w:sz w:val="32"/>
+          <w:szCs w:val="32"/>
+        </w:rPr>
+        <w:t xml:space="preserve"> BASE_URL/trade</w:t>
+      </w:r>
+    </w:p>
+    <w:p>
+      <w:pPr>
+        <w:numPr>
+          <w:ilvl w:val="1"/>
+          <w:numId w:val="2"/>
+        </w:numPr>
+        <w:rPr>
+          <w:rFonts w:ascii="Times New Roman" w:hAnsi="Times New Roman" w:cs="Times New Roman"/>
+          <w:sz w:val="32"/>
+          <w:szCs w:val="32"/>
+        </w:rPr>
+      </w:pPr>
+      <w:r>
+        <w:rPr>
+          <w:rFonts w:ascii="Times New Roman" w:hAnsi="Times New Roman" w:cs="Times New Roman"/>
+          <w:b/>
+          <w:bCs/>
+          <w:sz w:val="32"/>
+          <w:szCs w:val="32"/>
+        </w:rPr>
+        <w:lastRenderedPageBreak/>
+        <w:t>Response:</w:t>
+      </w:r>
+      <w:r>
+        <w:rPr>
+          <w:rFonts w:ascii="Times New Roman" w:hAnsi="Times New Roman" w:cs="Times New Roman"/>
+          <w:sz w:val="32"/>
+          <w:szCs w:val="32"/>
+        </w:rPr>
+        <w:t xml:space="preserve"> Returns a list of trade objects containing details such as trade ID, trade date, trade type, etc.</w:t>
+      </w:r>
+    </w:p>
+    <w:p>
+      <w:pPr>
+        <w:numPr>
+          <w:ilvl w:val="0"/>
+          <w:numId w:val="2"/>
+        </w:numPr>
+        <w:rPr>
+          <w:rFonts w:ascii="Times New Roman" w:hAnsi="Times New Roman" w:cs="Times New Roman"/>
+          <w:sz w:val="32"/>
+          <w:szCs w:val="32"/>
+        </w:rPr>
+      </w:pPr>
+      <w:r>
+        <w:rPr>
+          <w:rFonts w:ascii="Times New Roman" w:hAnsi="Times New Roman" w:cs="Times New Roman"/>
+          <w:b/>
+          <w:bCs/>
+          <w:sz w:val="32"/>
+          <w:szCs w:val="32"/>
+        </w:rPr>
+        <w:t>GET BASE_URL/trade/id</w:t>
+      </w:r>
+    </w:p>
+    <w:p>
+      <w:pPr>
+        <w:numPr>
+          <w:ilvl w:val="1"/>
+          <w:numId w:val="2"/>
+        </w:numPr>
+        <w:rPr>
+          <w:rFonts w:ascii="Times New Roman" w:hAnsi="Times New Roman" w:cs="Times New Roman"/>
+          <w:sz w:val="32"/>
+          <w:szCs w:val="32"/>
+        </w:rPr>
+      </w:pPr>
+      <w:r>
+        <w:rPr>
+          <w:rFonts w:ascii="Times New Roman" w:hAnsi="Times New Roman" w:cs="Times New Roman"/>
+          <w:b/>
+          <w:bCs/>
+          <w:sz w:val="32"/>
+          <w:szCs w:val="32"/>
+        </w:rPr>
+        <w:t>Description:</w:t>
+      </w:r>
+      <w:r>
+        <w:rPr>
+          <w:rFonts w:ascii="Times New Roman" w:hAnsi="Times New Roman" w:cs="Times New Roman"/>
+          <w:sz w:val="32"/>
+          <w:szCs w:val="32"/>
+        </w:rPr>
+        <w:t xml:space="preserve"> Retrieves detailed information about a specific trade based on the provided trade ID.</w:t>
+      </w:r>
+    </w:p>
+    <w:p>
+      <w:pPr>
+        <w:numPr>
+          <w:ilvl w:val="1"/>
+          <w:numId w:val="2"/>
+        </w:numPr>
+        <w:rPr>
+          <w:rFonts w:ascii="Times New Roman" w:hAnsi="Times New Roman" w:cs="Times New Roman"/>
+          <w:sz w:val="32"/>
+          <w:szCs w:val="32"/>
+        </w:rPr>
+      </w:pPr>
+      <w:r>
+        <w:rPr>
+          <w:rFonts w:ascii="Times New Roman" w:hAnsi="Times New Roman" w:cs="Times New Roman"/>
+          <w:b/>
+          <w:bCs/>
+          <w:sz w:val="32"/>
+          <w:szCs w:val="32"/>
+        </w:rPr>
+        <w:t>HTTP Method:</w:t>
+      </w:r>
+      <w:r>
+        <w:rPr>
+          <w:rFonts w:ascii="Times New Roman" w:hAnsi="Times New Roman" w:cs="Times New Roman"/>
+          <w:sz w:val="32"/>
+          <w:szCs w:val="32"/>
+        </w:rPr>
+        <w:t xml:space="preserve"> GET</w:t>
+      </w:r>
+    </w:p>
+    <w:p>
+      <w:pPr>
+        <w:numPr>
+          <w:ilvl w:val="1"/>
+          <w:numId w:val="2"/>
+        </w:numPr>
+        <w:rPr>
+          <w:rFonts w:ascii="Times New Roman" w:hAnsi="Times New Roman" w:cs="Times New Roman"/>
+          <w:sz w:val="32"/>
+          <w:szCs w:val="32"/>
+        </w:rPr>
+      </w:pPr>
+      <w:r>
+        <w:rPr>
+          <w:rFonts w:ascii="Times New Roman" w:hAnsi="Times New Roman" w:cs="Times New Roman"/>
+          <w:b/>
+          <w:bCs/>
+          <w:sz w:val="32"/>
+          <w:szCs w:val="32"/>
+        </w:rPr>
+        <w:t>Endpoint:</w:t>
+      </w:r>
+      <w:r>
+        <w:rPr>
+          <w:rFonts w:ascii="Times New Roman" w:hAnsi="Times New Roman" w:cs="Times New Roman"/>
+          <w:sz w:val="32"/>
+          <w:szCs w:val="32"/>
+        </w:rPr>
+        <w:t xml:space="preserve"> BASE_URL/trade/id</w:t>
+      </w:r>
+    </w:p>
+    <w:p>
+      <w:pPr>
+        <w:numPr>
+          <w:ilvl w:val="1"/>
+          <w:numId w:val="2"/>
+        </w:numPr>
+        <w:rPr>
+          <w:rFonts w:ascii="Times New Roman" w:hAnsi="Times New Roman" w:cs="Times New Roman"/>
+          <w:sz w:val="32"/>
+          <w:szCs w:val="32"/>
+        </w:rPr>
+      </w:pPr>
+      <w:r>
+        <w:rPr>
+          <w:rFonts w:ascii="Times New Roman" w:hAnsi="Times New Roman" w:cs="Times New Roman"/>
+          <w:b/>
+          <w:bCs/>
+          <w:sz w:val="32"/>
+          <w:szCs w:val="32"/>
+        </w:rPr>
+        <w:t>Parameters:</w:t>
+      </w:r>
+    </w:p>
+    <w:p>
+      <w:pPr>
+        <w:numPr>
+          <w:ilvl w:val="2"/>
+          <w:numId w:val="2"/>
+        </w:numPr>
+        <w:rPr>
+          <w:rFonts w:ascii="Times New Roman" w:hAnsi="Times New Roman" w:cs="Times New Roman"/>
+          <w:sz w:val="32"/>
+          <w:szCs w:val="32"/>
+        </w:rPr>
+      </w:pPr>
+      <w:r>
+        <w:rPr>
+          <w:rFonts w:ascii="Times New Roman" w:hAnsi="Times New Roman" w:cs="Times New Roman"/>
+          <w:sz w:val="32"/>
+          <w:szCs w:val="32"/>
+        </w:rPr>
+        <w:t>id: The unique identifier of the trade.</w:t>
+      </w:r>
+    </w:p>
+    <w:p>
+      <w:pPr>
+        <w:numPr>
+          <w:ilvl w:val="1"/>
+          <w:numId w:val="2"/>
+        </w:numPr>
+        <w:rPr>
+          <w:rFonts w:ascii="Times New Roman" w:hAnsi="Times New Roman" w:cs="Times New Roman"/>
+          <w:sz w:val="32"/>
+          <w:szCs w:val="32"/>
+        </w:rPr>
+      </w:pPr>
+      <w:r>
+        <w:rPr>
+          <w:rFonts w:ascii="Times New Roman" w:hAnsi="Times New Roman" w:cs="Times New Roman"/>
+          <w:b/>
+          <w:bCs/>
+          <w:sz w:val="32"/>
+          <w:szCs w:val="32"/>
+        </w:rPr>
+        <w:t>Response:</w:t>
+      </w:r>
+      <w:r>
+        <w:rPr>
+          <w:rFonts w:ascii="Times New Roman" w:hAnsi="Times New Roman" w:cs="Times New Roman"/>
+          <w:sz w:val="32"/>
+          <w:szCs w:val="32"/>
+        </w:rPr>
+        <w:t xml:space="preserve"> Returns a trade object containing detailed information about the specified trade.</w:t>
+      </w:r>
+    </w:p>
+    <w:p>
+      <w:pPr>
+        <w:numPr>
+          <w:ilvl w:val="0"/>
+          <w:numId w:val="2"/>
+        </w:numPr>
+        <w:rPr>
+          <w:rFonts w:ascii="Times New Roman" w:hAnsi="Times New Roman" w:cs="Times New Roman"/>
+          <w:sz w:val="32"/>
+          <w:szCs w:val="32"/>
+        </w:rPr>
+      </w:pPr>
+      <w:r>
+        <w:rPr>
+          <w:rFonts w:ascii="Times New Roman" w:hAnsi="Times New Roman" w:cs="Times New Roman"/>
+          <w:b/>
+          <w:bCs/>
+          <w:sz w:val="32"/>
+          <w:szCs w:val="32"/>
+        </w:rPr>
+        <w:t>POST BASE_URL/trade</w:t>
+      </w:r>
+    </w:p>
+    <w:p>
+      <w:pPr>
+        <w:numPr>
+          <w:ilvl w:val="1"/>
+          <w:numId w:val="2"/>
+        </w:numPr>
+        <w:rPr>
+          <w:rFonts w:ascii="Times New Roman" w:hAnsi="Times New Roman" w:cs="Times New Roman"/>
+          <w:sz w:val="32"/>
+          <w:szCs w:val="32"/>
+        </w:rPr>
+      </w:pPr>
+      <w:r>
+        <w:rPr>
+          <w:rFonts w:ascii="Times New Roman" w:hAnsi="Times New Roman" w:cs="Times New Roman"/>
+          <w:b/>
+          <w:bCs/>
+          <w:sz w:val="32"/>
+          <w:szCs w:val="32"/>
+        </w:rPr>
+        <w:t>Description:</w:t>
+      </w:r>
+      <w:r>
+        <w:rPr>
+          <w:rFonts w:ascii="Times New Roman" w:hAnsi="Times New Roman" w:cs="Times New Roman"/>
+          <w:sz w:val="32"/>
+          <w:szCs w:val="32"/>
+        </w:rPr>
+        <w:t xml:space="preserve"> Records a new trade in the Trade Lens system.</w:t>
+      </w:r>
+    </w:p>
+    <w:p>
+      <w:pPr>
+        <w:numPr>
+          <w:ilvl w:val="1"/>
+          <w:numId w:val="2"/>
+        </w:numPr>
+        <w:rPr>
+          <w:rFonts w:ascii="Times New Roman" w:hAnsi="Times New Roman" w:cs="Times New Roman"/>
+          <w:sz w:val="32"/>
+          <w:szCs w:val="32"/>
+        </w:rPr>
+      </w:pPr>
+      <w:r>
+        <w:rPr>
+          <w:rFonts w:ascii="Times New Roman" w:hAnsi="Times New Roman" w:cs="Times New Roman"/>
+          <w:b/>
+          <w:bCs/>
+          <w:sz w:val="32"/>
+          <w:szCs w:val="32"/>
+        </w:rPr>
+        <w:t>HTTP Method:</w:t>
+      </w:r>
+      <w:r>
+        <w:rPr>
+          <w:rFonts w:ascii="Times New Roman" w:hAnsi="Times New Roman" w:cs="Times New Roman"/>
+          <w:sz w:val="32"/>
+          <w:szCs w:val="32"/>
+        </w:rPr>
+        <w:t xml:space="preserve"> POST</w:t>
+      </w:r>
+    </w:p>
+    <w:p>
+      <w:pPr>
+        <w:numPr>
+          <w:ilvl w:val="1"/>
+          <w:numId w:val="2"/>
+        </w:numPr>
+        <w:rPr>
+          <w:rFonts w:ascii="Times New Roman" w:hAnsi="Times New Roman" w:cs="Times New Roman"/>
+          <w:sz w:val="32"/>
+          <w:szCs w:val="32"/>
+        </w:rPr>
+      </w:pPr>
+      <w:r>
+        <w:rPr>
+          <w:rFonts w:ascii="Times New Roman" w:hAnsi="Times New Roman" w:cs="Times New Roman"/>
+          <w:b/>
+          <w:bCs/>
+          <w:sz w:val="32"/>
+          <w:szCs w:val="32"/>
+        </w:rPr>
+        <w:t>Endpoint:</w:t>
+      </w:r>
+      <w:r>
+        <w:rPr>
+          <w:rFonts w:ascii="Times New Roman" w:hAnsi="Times New Roman" w:cs="Times New Roman"/>
+          <w:sz w:val="32"/>
+          <w:szCs w:val="32"/>
+        </w:rPr>
+        <w:t xml:space="preserve"> BASE_URL/trade</w:t>
+      </w:r>
+    </w:p>
+    <w:p>
+      <w:pPr>
+        <w:numPr>
+          <w:ilvl w:val="1"/>
+          <w:numId w:val="2"/>
+        </w:numPr>
+        <w:rPr>
+          <w:rFonts w:ascii="Times New Roman" w:hAnsi="Times New Roman" w:cs="Times New Roman"/>
+          <w:sz w:val="32"/>
+          <w:szCs w:val="32"/>
+        </w:rPr>
+      </w:pPr>
+      <w:r>
+        <w:rPr>
+          <w:rFonts w:ascii="Times New Roman" w:hAnsi="Times New Roman" w:cs="Times New Roman"/>
+          <w:b/>
+          <w:bCs/>
+          <w:sz w:val="32"/>
+          <w:szCs w:val="32"/>
+        </w:rPr>
+        <w:t>Request Body:</w:t>
+      </w:r>
+      <w:r>
+        <w:rPr>
+          <w:rFonts w:ascii="Times New Roman" w:hAnsi="Times New Roman" w:cs="Times New Roman"/>
+          <w:sz w:val="32"/>
+          <w:szCs w:val="32"/>
+        </w:rPr>
+        <w:t xml:space="preserve"> JSON object containing trade details such as trade date, trade type, asset traded, quantity, price, etc.</w:t>
+      </w:r>
+    </w:p>
+    <w:p>
+      <w:pPr>
+        <w:numPr>
+          <w:ilvl w:val="1"/>
+          <w:numId w:val="2"/>
+        </w:numPr>
+        <w:rPr>
+          <w:rFonts w:ascii="Times New Roman" w:hAnsi="Times New Roman" w:cs="Times New Roman"/>
+          <w:sz w:val="32"/>
+          <w:szCs w:val="32"/>
+        </w:rPr>
+      </w:pPr>
+      <w:r>
+        <w:rPr>
+          <w:rFonts w:ascii="Times New Roman" w:hAnsi="Times New Roman" w:cs="Times New Roman"/>
+          <w:b/>
+          <w:bCs/>
+          <w:sz w:val="32"/>
+          <w:szCs w:val="32"/>
+        </w:rPr>
+        <w:t>Response:</w:t>
+      </w:r>
+      <w:r>
+        <w:rPr>
+          <w:rFonts w:ascii="Times New Roman" w:hAnsi="Times New Roman" w:cs="Times New Roman"/>
+          <w:sz w:val="32"/>
+          <w:szCs w:val="32"/>
+        </w:rPr>
         <w:t xml:space="preserve"> Returns the newly recorded trade object with generated trade ID.</w:t>
       </w:r>
     </w:p>
@@ -1681,20 +2031,8 @@
           <w:sz w:val="32"/>
           <w:szCs w:val="32"/>
         </w:rPr>
-        <w:t>PUT BASE_URL/</w:t>
-      </w:r>
-      <w:proofErr w:type="gramStart"/>
-      <w:r>
-        <w:rPr>
-          <w:rFonts w:ascii="Times New Roman" w:hAnsi="Times New Roman" w:cs="Times New Roman"/>
-          <w:b/>
-          <w:bCs/>
-          <w:sz w:val="32"/>
-          <w:szCs w:val="32"/>
-        </w:rPr>
-        <w:t>trade</w:t>
-      </w:r>
-      <w:proofErr w:type="gramEnd"/>
+        <w:t>PUT BASE_URL/trade</w:t>
+      </w:r>
     </w:p>
     <w:p>
       <w:pPr>
@@ -1724,25 +2062,7 @@
           <w:sz w:val="32"/>
           <w:szCs w:val="32"/>
         </w:rPr>
-        <w:t xml:space="preserve"> Updates </w:t>
-      </w:r>
-      <w:proofErr w:type="gramStart"/>
-      <w:r>
-        <w:rPr>
-          <w:rFonts w:ascii="Times New Roman" w:hAnsi="Times New Roman" w:cs="Times New Roman"/>
-          <w:sz w:val="32"/>
-          <w:szCs w:val="32"/>
-        </w:rPr>
-        <w:t>an existing trade's</w:t>
-      </w:r>
-      <w:proofErr w:type="gramEnd"/>
-      <w:r>
-        <w:rPr>
-          <w:rFonts w:ascii="Times New Roman" w:hAnsi="Times New Roman" w:cs="Times New Roman"/>
-          <w:sz w:val="32"/>
-          <w:szCs w:val="32"/>
-        </w:rPr>
-        <w:t xml:space="preserve"> information in the Trade Lens system.</w:t>
+        <w:t xml:space="preserve"> Updates an existing trade's information in the Trade Lens system.</w:t>
       </w:r>
     </w:p>
     <w:p>
@@ -1827,6 +2147,7 @@
           <w:sz w:val="32"/>
           <w:szCs w:val="32"/>
         </w:rPr>
+        <w:lastRenderedPageBreak/>
         <w:t>Request Body:</w:t>
       </w:r>
       <w:r>
@@ -1889,20 +2210,8 @@
           <w:sz w:val="32"/>
           <w:szCs w:val="32"/>
         </w:rPr>
-        <w:t>DELETE BASE_URL/trade/</w:t>
-      </w:r>
-      <w:proofErr w:type="gramStart"/>
-      <w:r>
-        <w:rPr>
-          <w:rFonts w:ascii="Times New Roman" w:hAnsi="Times New Roman" w:cs="Times New Roman"/>
-          <w:b/>
-          <w:bCs/>
-          <w:sz w:val="32"/>
-          <w:szCs w:val="32"/>
-        </w:rPr>
-        <w:t>id</w:t>
-      </w:r>
-      <w:proofErr w:type="gramEnd"/>
+        <w:t>DELETE BASE_URL/trade/id</w:t>
+      </w:r>
     </w:p>
     <w:p>
       <w:pPr>
@@ -2132,6 +2441,162 @@
           <w:rFonts w:ascii="Times New Roman" w:hAnsi="Times New Roman" w:cs="Times New Roman"/>
           <w:sz w:val="32"/>
           <w:szCs w:val="32"/>
+        </w:rPr>
+      </w:pPr>
+    </w:p>
+    <w:p>
+      <w:pPr>
+        <w:rPr>
+          <w:rFonts w:ascii="Times New Roman" w:hAnsi="Times New Roman" w:cs="Times New Roman"/>
+          <w:sz w:val="32"/>
+          <w:szCs w:val="32"/>
+        </w:rPr>
+      </w:pPr>
+      <w:r>
+        <w:rPr>
+          <w:rFonts w:ascii="Times New Roman" w:hAnsi="Times New Roman" w:cs="Times New Roman"/>
+          <w:sz w:val="32"/>
+          <w:szCs w:val="32"/>
+        </w:rPr>
+        <w:t>Class diagram:</w:t>
+      </w:r>
+    </w:p>
+    <w:p>
+      <w:pPr>
+        <w:rPr>
+          <w:rFonts w:ascii="Times New Roman" w:hAnsi="Times New Roman" w:cs="Times New Roman"/>
+          <w:sz w:val="32"/>
+          <w:szCs w:val="32"/>
+        </w:rPr>
+      </w:pPr>
+      <w:r>
+        <w:rPr>
+          <w:rFonts w:ascii="Times New Roman" w:hAnsi="Times New Roman" w:cs="Times New Roman"/>
+          <w:noProof/>
+          <w:sz w:val="32"/>
+          <w:szCs w:val="32"/>
+        </w:rPr>
+        <w:lastRenderedPageBreak/>
+        <w:drawing>
+          <wp:inline distT="0" distB="0" distL="0" distR="0" wp14:anchorId="091E4BFE" wp14:editId="18529CCD">
+            <wp:extent cx="5731510" cy="3194685"/>
+            <wp:effectExtent l="0" t="0" r="2540" b="5715"/>
+            <wp:docPr id="1685968743" name="Picture 1" descr="A screenshot of a computer program&#10;&#10;Description automatically generated"/>
+            <wp:cNvGraphicFramePr>
+              <a:graphicFrameLocks xmlns:a="http://schemas.openxmlformats.org/drawingml/2006/main" noChangeAspect="1"/>
+            </wp:cNvGraphicFramePr>
+            <a:graphic xmlns:a="http://schemas.openxmlformats.org/drawingml/2006/main">
+              <a:graphicData uri="http://schemas.openxmlformats.org/drawingml/2006/picture">
+                <pic:pic xmlns:pic="http://schemas.openxmlformats.org/drawingml/2006/picture">
+                  <pic:nvPicPr>
+                    <pic:cNvPr id="1685968743" name="Picture 1" descr="A screenshot of a computer program&#10;&#10;Description automatically generated"/>
+                    <pic:cNvPicPr/>
+                  </pic:nvPicPr>
+                  <pic:blipFill>
+                    <a:blip r:embed="rId7"/>
+                    <a:stretch>
+                      <a:fillRect/>
+                    </a:stretch>
+                  </pic:blipFill>
+                  <pic:spPr>
+                    <a:xfrm>
+                      <a:off x="0" y="0"/>
+                      <a:ext cx="5731510" cy="3194685"/>
+                    </a:xfrm>
+                    <a:prstGeom prst="rect">
+                      <a:avLst/>
+                    </a:prstGeom>
+                  </pic:spPr>
+                </pic:pic>
+              </a:graphicData>
+            </a:graphic>
+          </wp:inline>
+        </w:drawing>
+      </w:r>
+    </w:p>
+    <w:p>
+      <w:pPr>
+        <w:rPr>
+          <w:rFonts w:ascii="Times New Roman" w:hAnsi="Times New Roman" w:cs="Times New Roman"/>
+          <w:sz w:val="32"/>
+          <w:szCs w:val="32"/>
+        </w:rPr>
+      </w:pPr>
+    </w:p>
+    <w:p>
+      <w:pPr>
+        <w:rPr>
+          <w:rFonts w:ascii="Times New Roman" w:hAnsi="Times New Roman" w:cs="Times New Roman"/>
+          <w:sz w:val="32"/>
+          <w:szCs w:val="32"/>
+        </w:rPr>
+      </w:pPr>
+      <w:r>
+        <w:rPr>
+          <w:rFonts w:ascii="Times New Roman" w:hAnsi="Times New Roman" w:cs="Times New Roman"/>
+          <w:sz w:val="32"/>
+          <w:szCs w:val="32"/>
+        </w:rPr>
+        <w:t>Use case diagram:</w:t>
+      </w:r>
+    </w:p>
+    <w:p>
+      <w:pPr>
+        <w:rPr>
+          <w:rFonts w:ascii="Times New Roman" w:hAnsi="Times New Roman" w:cs="Times New Roman"/>
+          <w:sz w:val="32"/>
+          <w:szCs w:val="32"/>
+        </w:rPr>
+      </w:pPr>
+      <w:r>
+        <w:rPr>
+          <w:rFonts w:ascii="Times New Roman" w:hAnsi="Times New Roman" w:cs="Times New Roman"/>
+          <w:sz w:val="32"/>
+          <w:szCs w:val="32"/>
+        </w:rPr>
+        <w:drawing>
+          <wp:inline distT="0" distB="0" distL="0" distR="0" wp14:anchorId="25D65ABF" wp14:editId="699B4E9B">
+            <wp:extent cx="5731510" cy="4208780"/>
+            <wp:effectExtent l="0" t="0" r="2540" b="1270"/>
+            <wp:docPr id="1046488889" name="Picture 1"/>
+            <wp:cNvGraphicFramePr>
+              <a:graphicFrameLocks xmlns:a="http://schemas.openxmlformats.org/drawingml/2006/main" noChangeAspect="1"/>
+            </wp:cNvGraphicFramePr>
+            <a:graphic xmlns:a="http://schemas.openxmlformats.org/drawingml/2006/main">
+              <a:graphicData uri="http://schemas.openxmlformats.org/drawingml/2006/picture">
+                <pic:pic xmlns:pic="http://schemas.openxmlformats.org/drawingml/2006/picture">
+                  <pic:nvPicPr>
+                    <pic:cNvPr id="1046488889" name=""/>
+                    <pic:cNvPicPr/>
+                  </pic:nvPicPr>
+                  <pic:blipFill>
+                    <a:blip r:embed="rId8"/>
+                    <a:stretch>
+                      <a:fillRect/>
+                    </a:stretch>
+                  </pic:blipFill>
+                  <pic:spPr>
+                    <a:xfrm>
+                      <a:off x="0" y="0"/>
+                      <a:ext cx="5731510" cy="4208780"/>
+                    </a:xfrm>
+                    <a:prstGeom prst="rect">
+                      <a:avLst/>
+                    </a:prstGeom>
+                  </pic:spPr>
+                </pic:pic>
+              </a:graphicData>
+            </a:graphic>
+          </wp:inline>
+        </w:drawing>
+      </w:r>
+    </w:p>
+    <w:p>
+      <w:pPr>
+        <w:rPr>
+          <w:rFonts w:ascii="Times New Roman" w:hAnsi="Times New Roman" w:cs="Times New Roman"/>
+          <w:sz w:val="32"/>
+          <w:szCs w:val="32"/>
           <w:lang w:val="ro-RO"/>
         </w:rPr>
       </w:pPr>
@@ -2147,7 +2612,7 @@
       </w:pPr>
     </w:p>
     <w:sectPr>
-      <w:headerReference w:type="default" r:id="rId7"/>
+      <w:headerReference w:type="default" r:id="rId9"/>
       <w:pgSz w:w="11906" w:h="16838" w:code="9"/>
       <w:pgMar w:top="1440" w:right="1440" w:bottom="1440" w:left="1440" w:header="708" w:footer="708" w:gutter="0"/>
       <w:cols w:space="708"/>
@@ -3090,6 +3555,7 @@
   <w:style w:type="character" w:default="1" w:styleId="DefaultParagraphFont">
     <w:name w:val="Default Paragraph Font"/>
     <w:uiPriority w:val="1"/>
+    <w:semiHidden/>
     <w:unhideWhenUsed/>
   </w:style>
   <w:style w:type="table" w:default="1" w:styleId="TableNormal">

</xml_diff>